<commit_message>
Second part of the inspection document. Paragraphs 3,6,9. @Lapinin
</commit_message>
<xml_diff>
--- a/DOCS/Задание 1. Разработка регламента инспекции.docx
+++ b/DOCS/Задание 1. Разработка регламента инспекции.docx
@@ -141,8 +141,6 @@
               </w:rPr>
               <w:t>Рабочий продукт</w:t>
             </w:r>
-            <w:bookmarkStart w:id="0" w:name="_GoBack"/>
-            <w:bookmarkEnd w:id="0"/>
           </w:p>
         </w:tc>
         <w:tc>
@@ -455,35 +453,7 @@
                 <w:rFonts w:ascii="Times New Roman" w:eastAsia="Times New Roman" w:hAnsi="Times New Roman"/>
                 <w:sz w:val="24"/>
               </w:rPr>
-              <w:t>Добавление тестирования нового блока программы</w:t>
-            </w:r>
-            <w:r>
-              <w:rPr>
-                <w:rFonts w:ascii="Times New Roman" w:eastAsia="Times New Roman" w:hAnsi="Times New Roman"/>
-                <w:sz w:val="24"/>
-              </w:rPr>
-              <w:t xml:space="preserve">, либо </w:t>
-            </w:r>
-            <w:r>
-              <w:rPr>
-                <w:rFonts w:ascii="Times New Roman" w:eastAsia="Times New Roman" w:hAnsi="Times New Roman"/>
-                <w:sz w:val="24"/>
-              </w:rPr>
-              <w:t>изменени</w:t>
-            </w:r>
-            <w:r>
-              <w:rPr>
-                <w:rFonts w:ascii="Times New Roman" w:eastAsia="Times New Roman" w:hAnsi="Times New Roman"/>
-                <w:sz w:val="24"/>
-              </w:rPr>
-              <w:t>я</w:t>
-            </w:r>
-            <w:r>
-              <w:rPr>
-                <w:rFonts w:ascii="Times New Roman" w:eastAsia="Times New Roman" w:hAnsi="Times New Roman"/>
-                <w:sz w:val="24"/>
-              </w:rPr>
-              <w:t>, которые повлекли за собой значительные изменения в работе программы</w:t>
+              <w:t>Добавление тестирования нового блока программы, либо изменения, которые повлекли за собой значительные изменения в работе программы</w:t>
             </w:r>
           </w:p>
         </w:tc>
@@ -718,6 +688,156 @@
       <w:pPr>
         <w:pStyle w:val="a3"/>
         <w:numPr>
+          <w:ilvl w:val="1"/>
+          <w:numId w:val="1"/>
+        </w:numPr>
+        <w:jc w:val="both"/>
+        <w:rPr>
+          <w:rFonts w:ascii="Times New Roman" w:hAnsi="Times New Roman" w:cs="Times New Roman"/>
+          <w:sz w:val="24"/>
+          <w:szCs w:val="24"/>
+        </w:rPr>
+      </w:pPr>
+      <w:r>
+        <w:rPr>
+          <w:rFonts w:ascii="Times New Roman" w:hAnsi="Times New Roman" w:cs="Times New Roman"/>
+          <w:sz w:val="24"/>
+          <w:szCs w:val="24"/>
+        </w:rPr>
+        <w:t>Планирование инспекции</w:t>
+      </w:r>
+    </w:p>
+    <w:p>
+      <w:pPr>
+        <w:pStyle w:val="a3"/>
+        <w:numPr>
+          <w:ilvl w:val="1"/>
+          <w:numId w:val="1"/>
+        </w:numPr>
+        <w:jc w:val="both"/>
+        <w:rPr>
+          <w:rFonts w:ascii="Times New Roman" w:hAnsi="Times New Roman" w:cs="Times New Roman"/>
+          <w:sz w:val="24"/>
+          <w:szCs w:val="24"/>
+        </w:rPr>
+      </w:pPr>
+      <w:r>
+        <w:rPr>
+          <w:rFonts w:ascii="Times New Roman" w:hAnsi="Times New Roman" w:cs="Times New Roman"/>
+          <w:sz w:val="24"/>
+          <w:szCs w:val="24"/>
+        </w:rPr>
+        <w:t>Назначение инспекции</w:t>
+      </w:r>
+    </w:p>
+    <w:p>
+      <w:pPr>
+        <w:pStyle w:val="a3"/>
+        <w:numPr>
+          <w:ilvl w:val="1"/>
+          <w:numId w:val="1"/>
+        </w:numPr>
+        <w:jc w:val="both"/>
+        <w:rPr>
+          <w:rFonts w:ascii="Times New Roman" w:hAnsi="Times New Roman" w:cs="Times New Roman"/>
+          <w:sz w:val="24"/>
+          <w:szCs w:val="24"/>
+        </w:rPr>
+      </w:pPr>
+      <w:r>
+        <w:rPr>
+          <w:rFonts w:ascii="Times New Roman" w:hAnsi="Times New Roman" w:cs="Times New Roman"/>
+          <w:sz w:val="24"/>
+          <w:szCs w:val="24"/>
+        </w:rPr>
+        <w:t>Обзорное собрание (если необходимо)</w:t>
+      </w:r>
+    </w:p>
+    <w:p>
+      <w:pPr>
+        <w:pStyle w:val="a3"/>
+        <w:numPr>
+          <w:ilvl w:val="1"/>
+          <w:numId w:val="1"/>
+        </w:numPr>
+        <w:jc w:val="both"/>
+        <w:rPr>
+          <w:rFonts w:ascii="Times New Roman" w:hAnsi="Times New Roman" w:cs="Times New Roman"/>
+          <w:sz w:val="24"/>
+          <w:szCs w:val="24"/>
+        </w:rPr>
+      </w:pPr>
+      <w:r>
+        <w:rPr>
+          <w:rFonts w:ascii="Times New Roman" w:hAnsi="Times New Roman" w:cs="Times New Roman"/>
+          <w:sz w:val="24"/>
+          <w:szCs w:val="24"/>
+        </w:rPr>
+        <w:t>Подготовка инспекции</w:t>
+      </w:r>
+    </w:p>
+    <w:p>
+      <w:pPr>
+        <w:pStyle w:val="a3"/>
+        <w:numPr>
+          <w:ilvl w:val="1"/>
+          <w:numId w:val="1"/>
+        </w:numPr>
+        <w:jc w:val="both"/>
+        <w:rPr>
+          <w:rFonts w:ascii="Times New Roman" w:hAnsi="Times New Roman" w:cs="Times New Roman"/>
+          <w:sz w:val="24"/>
+          <w:szCs w:val="24"/>
+        </w:rPr>
+      </w:pPr>
+      <w:r>
+        <w:rPr>
+          <w:rFonts w:ascii="Times New Roman" w:hAnsi="Times New Roman" w:cs="Times New Roman"/>
+          <w:sz w:val="24"/>
+          <w:szCs w:val="24"/>
+        </w:rPr>
+        <w:t>Собрания по инспекции</w:t>
+      </w:r>
+    </w:p>
+    <w:p>
+      <w:pPr>
+        <w:pStyle w:val="a3"/>
+        <w:numPr>
+          <w:ilvl w:val="1"/>
+          <w:numId w:val="1"/>
+        </w:numPr>
+        <w:jc w:val="both"/>
+        <w:rPr>
+          <w:rFonts w:ascii="Times New Roman" w:hAnsi="Times New Roman" w:cs="Times New Roman"/>
+          <w:sz w:val="24"/>
+          <w:szCs w:val="24"/>
+        </w:rPr>
+      </w:pPr>
+      <w:r>
+        <w:rPr>
+          <w:rFonts w:ascii="Times New Roman" w:hAnsi="Times New Roman" w:cs="Times New Roman"/>
+          <w:sz w:val="24"/>
+          <w:szCs w:val="24"/>
+        </w:rPr>
+        <w:t>Завершение инспекции</w:t>
+      </w:r>
+    </w:p>
+    <w:p>
+      <w:pPr>
+        <w:pStyle w:val="a3"/>
+        <w:ind w:left="1440"/>
+        <w:jc w:val="both"/>
+        <w:rPr>
+          <w:rFonts w:ascii="Times New Roman" w:hAnsi="Times New Roman" w:cs="Times New Roman"/>
+          <w:sz w:val="24"/>
+          <w:szCs w:val="24"/>
+        </w:rPr>
+      </w:pPr>
+    </w:p>
+    <w:p>
+      <w:pPr>
+        <w:pStyle w:val="a3"/>
+        <w:numPr>
           <w:ilvl w:val="0"/>
           <w:numId w:val="1"/>
         </w:numPr>
@@ -860,6 +980,7 @@
           <w:sz w:val="28"/>
           <w:szCs w:val="24"/>
         </w:rPr>
+        <w:lastRenderedPageBreak/>
         <w:t>Функции председателя</w:t>
       </w:r>
     </w:p>
@@ -893,14 +1014,7 @@
           <w:rFonts w:ascii="Times New Roman" w:eastAsia="Times New Roman" w:hAnsi="Times New Roman"/>
           <w:sz w:val="24"/>
         </w:rPr>
-        <w:t xml:space="preserve">  </w:t>
-      </w:r>
-      <w:r>
-        <w:rPr>
-          <w:rFonts w:ascii="Times New Roman" w:eastAsia="Times New Roman" w:hAnsi="Times New Roman"/>
-          <w:sz w:val="24"/>
-        </w:rPr>
-        <w:t>На основе полученных от инспекторов протоколов подготовки к формальной инспекции принять одно из следующих решений:</w:t>
+        <w:t xml:space="preserve">  На основе полученных от инспекторов протоколов подготовки к формальной инспекции принять одно из следующих решений:</w:t>
       </w:r>
     </w:p>
     <w:p>
@@ -926,21 +1040,7 @@
           <w:rFonts w:ascii="Times New Roman" w:eastAsia="Times New Roman" w:hAnsi="Times New Roman"/>
           <w:sz w:val="24"/>
         </w:rPr>
-        <w:t>- Прове</w:t>
-      </w:r>
-      <w:r>
-        <w:rPr>
-          <w:rFonts w:ascii="Times New Roman" w:eastAsia="Times New Roman" w:hAnsi="Times New Roman"/>
-          <w:sz w:val="24"/>
-        </w:rPr>
-        <w:t>с</w:t>
-      </w:r>
-      <w:r>
-        <w:rPr>
-          <w:rFonts w:ascii="Times New Roman" w:eastAsia="Times New Roman" w:hAnsi="Times New Roman"/>
-          <w:sz w:val="24"/>
-        </w:rPr>
-        <w:t xml:space="preserve">ти инспекцию. </w:t>
+        <w:t xml:space="preserve">- Провести инспекцию. </w:t>
       </w:r>
     </w:p>
     <w:p>
@@ -957,7 +1057,6 @@
           <w:rFonts w:ascii="Times New Roman" w:eastAsia="Times New Roman" w:hAnsi="Times New Roman"/>
           <w:sz w:val="24"/>
         </w:rPr>
-        <w:lastRenderedPageBreak/>
         <w:t xml:space="preserve">- Перенести инспекцию. </w:t>
       </w:r>
     </w:p>
@@ -975,14 +1074,7 @@
           <w:rFonts w:ascii="Times New Roman" w:eastAsia="Times New Roman" w:hAnsi="Times New Roman"/>
           <w:sz w:val="24"/>
         </w:rPr>
-        <w:t>- Отменить инспекцию</w:t>
-      </w:r>
-      <w:r>
-        <w:rPr>
-          <w:rFonts w:ascii="Times New Roman" w:eastAsia="Times New Roman" w:hAnsi="Times New Roman"/>
-          <w:sz w:val="24"/>
-        </w:rPr>
-        <w:t>.</w:t>
+        <w:t>- Отменить инспекцию.</w:t>
       </w:r>
     </w:p>
     <w:p>
@@ -1015,14 +1107,7 @@
           <w:rFonts w:ascii="Times New Roman" w:eastAsia="Times New Roman" w:hAnsi="Times New Roman"/>
           <w:sz w:val="24"/>
         </w:rPr>
-        <w:t xml:space="preserve">  Оповещать обо всех изменениях всех участников инспекции</w:t>
-      </w:r>
-      <w:r>
-        <w:rPr>
-          <w:rFonts w:ascii="Times New Roman" w:eastAsia="Times New Roman" w:hAnsi="Times New Roman"/>
-          <w:sz w:val="24"/>
-        </w:rPr>
-        <w:t>.</w:t>
+        <w:t xml:space="preserve">  Оповещать обо всех изменениях всех участников инспекции.</w:t>
       </w:r>
     </w:p>
     <w:p>
@@ -1256,6 +1341,628 @@
     <w:p>
       <w:pPr>
         <w:pStyle w:val="a3"/>
+        <w:ind w:left="284" w:firstLine="709"/>
+        <w:jc w:val="both"/>
+        <w:rPr>
+          <w:rFonts w:ascii="Times New Roman" w:hAnsi="Times New Roman" w:cs="Times New Roman"/>
+          <w:sz w:val="24"/>
+          <w:szCs w:val="24"/>
+        </w:rPr>
+      </w:pPr>
+      <w:r>
+        <w:rPr>
+          <w:rFonts w:ascii="Times New Roman" w:hAnsi="Times New Roman" w:cs="Times New Roman"/>
+          <w:sz w:val="24"/>
+          <w:szCs w:val="24"/>
+        </w:rPr>
+        <w:t>Сроки проведения собрания согласовываются со всеми участниками собрания.</w:t>
+      </w:r>
+    </w:p>
+    <w:p>
+      <w:pPr>
+        <w:pStyle w:val="a3"/>
+        <w:ind w:left="284" w:firstLine="709"/>
+        <w:jc w:val="both"/>
+        <w:rPr>
+          <w:rFonts w:ascii="Times New Roman" w:hAnsi="Times New Roman" w:cs="Times New Roman"/>
+          <w:sz w:val="24"/>
+          <w:szCs w:val="24"/>
+        </w:rPr>
+      </w:pPr>
+      <w:r>
+        <w:rPr>
+          <w:rFonts w:ascii="Times New Roman" w:hAnsi="Times New Roman" w:cs="Times New Roman"/>
+          <w:sz w:val="24"/>
+          <w:szCs w:val="24"/>
+        </w:rPr>
+        <w:t>Время проведения собрания зависит от масштабности программного продукта, но не должно быть больше двух часов. Если собрание превышает это время, необходимо разделить его на несколько собраний.</w:t>
+      </w:r>
+    </w:p>
+    <w:p>
+      <w:pPr>
+        <w:pStyle w:val="a3"/>
+        <w:ind w:left="720"/>
+        <w:jc w:val="both"/>
+        <w:rPr>
+          <w:rFonts w:ascii="Times New Roman" w:hAnsi="Times New Roman" w:cs="Times New Roman"/>
+          <w:sz w:val="24"/>
+          <w:szCs w:val="24"/>
+        </w:rPr>
+      </w:pPr>
+    </w:p>
+    <w:p>
+      <w:pPr>
+        <w:pStyle w:val="a3"/>
+        <w:ind w:left="426" w:firstLine="414"/>
+        <w:jc w:val="center"/>
+        <w:rPr>
+          <w:rFonts w:ascii="Times New Roman" w:hAnsi="Times New Roman" w:cs="Times New Roman"/>
+          <w:i/>
+          <w:iCs/>
+          <w:sz w:val="28"/>
+          <w:szCs w:val="28"/>
+        </w:rPr>
+      </w:pPr>
+      <w:r>
+        <w:rPr>
+          <w:rFonts w:ascii="Times New Roman" w:hAnsi="Times New Roman" w:cs="Times New Roman"/>
+          <w:i/>
+          <w:iCs/>
+          <w:sz w:val="28"/>
+          <w:szCs w:val="28"/>
+        </w:rPr>
+        <w:t>Функции председателя</w:t>
+      </w:r>
+    </w:p>
+    <w:p>
+      <w:pPr>
+        <w:pStyle w:val="a3"/>
+        <w:numPr>
+          <w:ilvl w:val="0"/>
+          <w:numId w:val="14"/>
+        </w:numPr>
+        <w:ind w:left="426" w:firstLine="414"/>
+        <w:jc w:val="both"/>
+        <w:rPr>
+          <w:rFonts w:ascii="Times New Roman" w:hAnsi="Times New Roman" w:cs="Times New Roman"/>
+          <w:sz w:val="24"/>
+          <w:szCs w:val="24"/>
+        </w:rPr>
+      </w:pPr>
+      <w:r>
+        <w:rPr>
+          <w:rFonts w:ascii="Times New Roman" w:hAnsi="Times New Roman" w:cs="Times New Roman"/>
+          <w:sz w:val="24"/>
+          <w:szCs w:val="24"/>
+        </w:rPr>
+        <w:t>Озвучить цель собрания, представить участников и их роли.</w:t>
+      </w:r>
+    </w:p>
+    <w:p>
+      <w:pPr>
+        <w:pStyle w:val="a3"/>
+        <w:numPr>
+          <w:ilvl w:val="0"/>
+          <w:numId w:val="14"/>
+        </w:numPr>
+        <w:ind w:left="426" w:firstLine="414"/>
+        <w:jc w:val="both"/>
+        <w:rPr>
+          <w:rFonts w:ascii="Times New Roman" w:hAnsi="Times New Roman" w:cs="Times New Roman"/>
+          <w:sz w:val="24"/>
+          <w:szCs w:val="24"/>
+        </w:rPr>
+      </w:pPr>
+      <w:r>
+        <w:rPr>
+          <w:rFonts w:ascii="Times New Roman" w:hAnsi="Times New Roman" w:cs="Times New Roman"/>
+          <w:sz w:val="24"/>
+          <w:szCs w:val="24"/>
+        </w:rPr>
+        <w:t>Проверить наличие замечаний у каждого инспектора и попросить ведущего начать представление продукта.</w:t>
+      </w:r>
+    </w:p>
+    <w:p>
+      <w:pPr>
+        <w:pStyle w:val="a3"/>
+        <w:numPr>
+          <w:ilvl w:val="0"/>
+          <w:numId w:val="14"/>
+        </w:numPr>
+        <w:ind w:left="426" w:firstLine="414"/>
+        <w:jc w:val="both"/>
+        <w:rPr>
+          <w:rFonts w:ascii="Times New Roman" w:hAnsi="Times New Roman" w:cs="Times New Roman"/>
+          <w:sz w:val="24"/>
+          <w:szCs w:val="24"/>
+        </w:rPr>
+      </w:pPr>
+      <w:r>
+        <w:rPr>
+          <w:rFonts w:ascii="Times New Roman" w:hAnsi="Times New Roman" w:cs="Times New Roman"/>
+          <w:sz w:val="24"/>
+          <w:szCs w:val="24"/>
+        </w:rPr>
+        <w:t>Следить за ходом собрание и регулировать непредвиденные или незапланированные ситуации.</w:t>
+      </w:r>
+    </w:p>
+    <w:p>
+      <w:pPr>
+        <w:pStyle w:val="a3"/>
+        <w:numPr>
+          <w:ilvl w:val="0"/>
+          <w:numId w:val="14"/>
+        </w:numPr>
+        <w:ind w:left="426" w:firstLine="414"/>
+        <w:jc w:val="both"/>
+        <w:rPr>
+          <w:rFonts w:ascii="Times New Roman" w:hAnsi="Times New Roman" w:cs="Times New Roman"/>
+          <w:sz w:val="24"/>
+          <w:szCs w:val="24"/>
+        </w:rPr>
+      </w:pPr>
+      <w:r>
+        <w:rPr>
+          <w:rFonts w:ascii="Times New Roman" w:hAnsi="Times New Roman" w:cs="Times New Roman"/>
+          <w:sz w:val="24"/>
+          <w:szCs w:val="24"/>
+        </w:rPr>
+        <w:t>Решать разногласие инспекторов в спорных ситуациях.</w:t>
+      </w:r>
+    </w:p>
+    <w:p>
+      <w:pPr>
+        <w:pStyle w:val="a3"/>
+        <w:numPr>
+          <w:ilvl w:val="0"/>
+          <w:numId w:val="14"/>
+        </w:numPr>
+        <w:ind w:left="426" w:firstLine="414"/>
+        <w:jc w:val="both"/>
+        <w:rPr>
+          <w:rFonts w:ascii="Times New Roman" w:hAnsi="Times New Roman" w:cs="Times New Roman"/>
+          <w:sz w:val="24"/>
+          <w:szCs w:val="24"/>
+        </w:rPr>
+      </w:pPr>
+      <w:r>
+        <w:rPr>
+          <w:rFonts w:ascii="Times New Roman" w:hAnsi="Times New Roman" w:cs="Times New Roman"/>
+          <w:sz w:val="24"/>
+          <w:szCs w:val="24"/>
+        </w:rPr>
+        <w:t xml:space="preserve">Прервать собрание на текущий момент, если его длительность превысила запланированное время, а часть замечаний еще не охвачена. </w:t>
+      </w:r>
+    </w:p>
+    <w:p>
+      <w:pPr>
+        <w:pStyle w:val="a3"/>
+        <w:numPr>
+          <w:ilvl w:val="0"/>
+          <w:numId w:val="14"/>
+        </w:numPr>
+        <w:ind w:left="426" w:firstLine="414"/>
+        <w:jc w:val="both"/>
+        <w:rPr>
+          <w:rFonts w:ascii="Times New Roman" w:hAnsi="Times New Roman" w:cs="Times New Roman"/>
+          <w:sz w:val="24"/>
+          <w:szCs w:val="24"/>
+        </w:rPr>
+      </w:pPr>
+      <w:r>
+        <w:rPr>
+          <w:rFonts w:ascii="Times New Roman" w:hAnsi="Times New Roman" w:cs="Times New Roman"/>
+          <w:sz w:val="24"/>
+          <w:szCs w:val="24"/>
+        </w:rPr>
+        <w:t>Перенести собрание в случае нарушения порядка или при возникновении непредвиденных обстоятельств.</w:t>
+      </w:r>
+    </w:p>
+    <w:p>
+      <w:pPr>
+        <w:pStyle w:val="a3"/>
+        <w:numPr>
+          <w:ilvl w:val="0"/>
+          <w:numId w:val="14"/>
+        </w:numPr>
+        <w:ind w:left="426" w:firstLine="414"/>
+        <w:jc w:val="both"/>
+        <w:rPr>
+          <w:rFonts w:ascii="Times New Roman" w:hAnsi="Times New Roman" w:cs="Times New Roman"/>
+          <w:sz w:val="24"/>
+          <w:szCs w:val="24"/>
+        </w:rPr>
+      </w:pPr>
+      <w:r>
+        <w:rPr>
+          <w:rFonts w:ascii="Times New Roman" w:hAnsi="Times New Roman" w:cs="Times New Roman"/>
+          <w:sz w:val="24"/>
+          <w:szCs w:val="24"/>
+        </w:rPr>
+        <w:t>Принять окончательное решение о назначении проверяющего (</w:t>
+      </w:r>
+      <w:proofErr w:type="spellStart"/>
+      <w:r>
+        <w:rPr>
+          <w:rFonts w:ascii="Times New Roman" w:hAnsi="Times New Roman" w:cs="Times New Roman"/>
+          <w:sz w:val="24"/>
+          <w:szCs w:val="24"/>
+        </w:rPr>
+        <w:t>Verifier</w:t>
+      </w:r>
+      <w:proofErr w:type="spellEnd"/>
+      <w:r>
+        <w:rPr>
+          <w:rFonts w:ascii="Times New Roman" w:hAnsi="Times New Roman" w:cs="Times New Roman"/>
+          <w:sz w:val="24"/>
+          <w:szCs w:val="24"/>
+        </w:rPr>
+        <w:t xml:space="preserve">). </w:t>
+      </w:r>
+    </w:p>
+    <w:p>
+      <w:pPr>
+        <w:pStyle w:val="a3"/>
+        <w:ind w:left="426" w:firstLine="414"/>
+        <w:jc w:val="both"/>
+        <w:rPr>
+          <w:rFonts w:ascii="Times New Roman" w:hAnsi="Times New Roman" w:cs="Times New Roman"/>
+          <w:sz w:val="24"/>
+          <w:szCs w:val="24"/>
+        </w:rPr>
+      </w:pPr>
+    </w:p>
+    <w:p>
+      <w:pPr>
+        <w:pStyle w:val="a3"/>
+        <w:ind w:left="426" w:firstLine="414"/>
+        <w:jc w:val="center"/>
+        <w:rPr>
+          <w:rFonts w:ascii="Times New Roman" w:hAnsi="Times New Roman" w:cs="Times New Roman"/>
+          <w:i/>
+          <w:iCs/>
+          <w:sz w:val="28"/>
+          <w:szCs w:val="28"/>
+        </w:rPr>
+      </w:pPr>
+      <w:r>
+        <w:rPr>
+          <w:rFonts w:ascii="Times New Roman" w:hAnsi="Times New Roman" w:cs="Times New Roman"/>
+          <w:i/>
+          <w:iCs/>
+          <w:sz w:val="28"/>
+          <w:szCs w:val="28"/>
+        </w:rPr>
+        <w:t>Функции ведущего</w:t>
+      </w:r>
+    </w:p>
+    <w:p>
+      <w:pPr>
+        <w:pStyle w:val="a3"/>
+        <w:numPr>
+          <w:ilvl w:val="0"/>
+          <w:numId w:val="12"/>
+        </w:numPr>
+        <w:ind w:left="426" w:firstLine="414"/>
+        <w:jc w:val="both"/>
+        <w:rPr>
+          <w:rFonts w:ascii="Times New Roman" w:hAnsi="Times New Roman" w:cs="Times New Roman"/>
+          <w:sz w:val="24"/>
+          <w:szCs w:val="24"/>
+        </w:rPr>
+      </w:pPr>
+      <w:r>
+        <w:rPr>
+          <w:rFonts w:ascii="Times New Roman" w:hAnsi="Times New Roman" w:cs="Times New Roman"/>
+          <w:sz w:val="24"/>
+          <w:szCs w:val="24"/>
+        </w:rPr>
+        <w:t xml:space="preserve">Представить рабочий продукт для участников </w:t>
+      </w:r>
+      <w:r>
+        <w:rPr>
+          <w:rFonts w:ascii="Times New Roman" w:hAnsi="Times New Roman" w:cs="Times New Roman"/>
+          <w:sz w:val="24"/>
+          <w:szCs w:val="24"/>
+        </w:rPr>
+        <w:t>наиболее эффективным способом.</w:t>
+      </w:r>
+    </w:p>
+    <w:p>
+      <w:pPr>
+        <w:pStyle w:val="a3"/>
+        <w:ind w:left="426" w:firstLine="414"/>
+        <w:jc w:val="both"/>
+        <w:rPr>
+          <w:rFonts w:ascii="Times New Roman" w:hAnsi="Times New Roman" w:cs="Times New Roman"/>
+          <w:sz w:val="24"/>
+          <w:szCs w:val="24"/>
+        </w:rPr>
+      </w:pPr>
+    </w:p>
+    <w:p>
+      <w:pPr>
+        <w:pStyle w:val="a3"/>
+        <w:ind w:left="426" w:firstLine="414"/>
+        <w:jc w:val="center"/>
+        <w:rPr>
+          <w:rFonts w:ascii="Times New Roman" w:hAnsi="Times New Roman" w:cs="Times New Roman"/>
+          <w:i/>
+          <w:iCs/>
+          <w:sz w:val="28"/>
+          <w:szCs w:val="28"/>
+        </w:rPr>
+      </w:pPr>
+      <w:r>
+        <w:rPr>
+          <w:rFonts w:ascii="Times New Roman" w:hAnsi="Times New Roman" w:cs="Times New Roman"/>
+          <w:i/>
+          <w:iCs/>
+          <w:sz w:val="28"/>
+          <w:szCs w:val="28"/>
+        </w:rPr>
+        <w:t>Функции секретаря</w:t>
+      </w:r>
+    </w:p>
+    <w:p>
+      <w:pPr>
+        <w:pStyle w:val="a3"/>
+        <w:numPr>
+          <w:ilvl w:val="0"/>
+          <w:numId w:val="15"/>
+        </w:numPr>
+        <w:ind w:left="426" w:firstLine="414"/>
+        <w:jc w:val="both"/>
+        <w:rPr>
+          <w:rFonts w:ascii="Times New Roman" w:hAnsi="Times New Roman" w:cs="Times New Roman"/>
+          <w:sz w:val="24"/>
+          <w:szCs w:val="24"/>
+        </w:rPr>
+      </w:pPr>
+      <w:r>
+        <w:rPr>
+          <w:rFonts w:ascii="Times New Roman" w:hAnsi="Times New Roman" w:cs="Times New Roman"/>
+          <w:sz w:val="24"/>
+          <w:szCs w:val="24"/>
+        </w:rPr>
+        <w:t xml:space="preserve">Огласить для всех участников окончательную формулировку каждого замечания, его статус и местоположение. </w:t>
+      </w:r>
+    </w:p>
+    <w:p>
+      <w:pPr>
+        <w:pStyle w:val="a3"/>
+        <w:numPr>
+          <w:ilvl w:val="0"/>
+          <w:numId w:val="15"/>
+        </w:numPr>
+        <w:ind w:left="426" w:firstLine="414"/>
+        <w:jc w:val="both"/>
+        <w:rPr>
+          <w:rFonts w:ascii="Times New Roman" w:hAnsi="Times New Roman" w:cs="Times New Roman"/>
+          <w:sz w:val="24"/>
+          <w:szCs w:val="24"/>
+        </w:rPr>
+      </w:pPr>
+      <w:r>
+        <w:rPr>
+          <w:rFonts w:ascii="Times New Roman" w:hAnsi="Times New Roman" w:cs="Times New Roman"/>
+          <w:sz w:val="24"/>
+          <w:szCs w:val="24"/>
+        </w:rPr>
+        <w:t xml:space="preserve">Вести протокол собрания. Обнаруженные в ходе собрания недостатки рабочего продукта необходимо занести в протокол инспекции. </w:t>
+      </w:r>
+    </w:p>
+    <w:p>
+      <w:pPr>
+        <w:pStyle w:val="a3"/>
+        <w:ind w:left="426" w:firstLine="414"/>
+        <w:jc w:val="both"/>
+        <w:rPr>
+          <w:rFonts w:ascii="Times New Roman" w:hAnsi="Times New Roman" w:cs="Times New Roman"/>
+          <w:sz w:val="24"/>
+          <w:szCs w:val="24"/>
+        </w:rPr>
+      </w:pPr>
+    </w:p>
+    <w:p>
+      <w:pPr>
+        <w:pStyle w:val="a3"/>
+        <w:ind w:left="426" w:firstLine="414"/>
+        <w:jc w:val="center"/>
+        <w:rPr>
+          <w:rFonts w:ascii="Times New Roman" w:hAnsi="Times New Roman" w:cs="Times New Roman"/>
+          <w:i/>
+          <w:iCs/>
+          <w:sz w:val="28"/>
+          <w:szCs w:val="28"/>
+        </w:rPr>
+      </w:pPr>
+      <w:r>
+        <w:rPr>
+          <w:rFonts w:ascii="Times New Roman" w:hAnsi="Times New Roman" w:cs="Times New Roman"/>
+          <w:i/>
+          <w:iCs/>
+          <w:sz w:val="28"/>
+          <w:szCs w:val="28"/>
+        </w:rPr>
+        <w:lastRenderedPageBreak/>
+        <w:t>Функции инспектора</w:t>
+      </w:r>
+    </w:p>
+    <w:p>
+      <w:pPr>
+        <w:pStyle w:val="a3"/>
+        <w:numPr>
+          <w:ilvl w:val="0"/>
+          <w:numId w:val="16"/>
+        </w:numPr>
+        <w:ind w:left="426" w:firstLine="414"/>
+        <w:jc w:val="both"/>
+        <w:rPr>
+          <w:rFonts w:ascii="Times New Roman" w:hAnsi="Times New Roman" w:cs="Times New Roman"/>
+          <w:sz w:val="24"/>
+          <w:szCs w:val="24"/>
+        </w:rPr>
+      </w:pPr>
+      <w:r>
+        <w:rPr>
+          <w:rFonts w:ascii="Times New Roman" w:hAnsi="Times New Roman" w:cs="Times New Roman"/>
+          <w:sz w:val="24"/>
+          <w:szCs w:val="24"/>
+        </w:rPr>
+        <w:t xml:space="preserve">Задавать вопросы или оглашать найденные в рабочем продукте проблемы. </w:t>
+      </w:r>
+    </w:p>
+    <w:p>
+      <w:pPr>
+        <w:pStyle w:val="a3"/>
+        <w:numPr>
+          <w:ilvl w:val="0"/>
+          <w:numId w:val="16"/>
+        </w:numPr>
+        <w:ind w:left="426" w:firstLine="414"/>
+        <w:jc w:val="both"/>
+        <w:rPr>
+          <w:rFonts w:ascii="Times New Roman" w:hAnsi="Times New Roman" w:cs="Times New Roman"/>
+          <w:sz w:val="24"/>
+          <w:szCs w:val="24"/>
+        </w:rPr>
+      </w:pPr>
+      <w:r>
+        <w:rPr>
+          <w:rFonts w:ascii="Times New Roman" w:hAnsi="Times New Roman" w:cs="Times New Roman"/>
+          <w:sz w:val="24"/>
+          <w:szCs w:val="24"/>
+        </w:rPr>
+        <w:t>По ходу инспекции высказать с</w:t>
+      </w:r>
+      <w:r>
+        <w:rPr>
+          <w:rFonts w:ascii="Times New Roman" w:hAnsi="Times New Roman" w:cs="Times New Roman"/>
+          <w:sz w:val="24"/>
+          <w:szCs w:val="24"/>
+        </w:rPr>
+        <w:t>вое мнение о статусе замечания.</w:t>
+      </w:r>
+    </w:p>
+    <w:p>
+      <w:pPr>
+        <w:pStyle w:val="a3"/>
+        <w:numPr>
+          <w:ilvl w:val="0"/>
+          <w:numId w:val="16"/>
+        </w:numPr>
+        <w:ind w:left="426" w:firstLine="414"/>
+        <w:jc w:val="both"/>
+        <w:rPr>
+          <w:rFonts w:ascii="Times New Roman" w:hAnsi="Times New Roman" w:cs="Times New Roman"/>
+          <w:sz w:val="24"/>
+          <w:szCs w:val="24"/>
+        </w:rPr>
+      </w:pPr>
+      <w:r>
+        <w:rPr>
+          <w:rFonts w:ascii="Times New Roman" w:hAnsi="Times New Roman" w:cs="Times New Roman"/>
+          <w:sz w:val="24"/>
+          <w:szCs w:val="24"/>
+        </w:rPr>
+        <w:t xml:space="preserve">В конце инспекции высказать свое мнение по поводу необходимости проведения повторной формальной инспекции рабочего продукта. </w:t>
+      </w:r>
+    </w:p>
+    <w:p>
+      <w:pPr>
+        <w:pStyle w:val="a3"/>
+        <w:ind w:left="426" w:firstLine="414"/>
+        <w:jc w:val="both"/>
+        <w:rPr>
+          <w:rFonts w:ascii="Times New Roman" w:hAnsi="Times New Roman" w:cs="Times New Roman"/>
+          <w:sz w:val="24"/>
+          <w:szCs w:val="24"/>
+        </w:rPr>
+      </w:pPr>
+    </w:p>
+    <w:p>
+      <w:pPr>
+        <w:pStyle w:val="a3"/>
+        <w:ind w:left="426" w:firstLine="414"/>
+        <w:jc w:val="center"/>
+        <w:rPr>
+          <w:rFonts w:ascii="Times New Roman" w:hAnsi="Times New Roman" w:cs="Times New Roman"/>
+          <w:i/>
+          <w:iCs/>
+          <w:sz w:val="28"/>
+          <w:szCs w:val="28"/>
+        </w:rPr>
+      </w:pPr>
+      <w:r>
+        <w:rPr>
+          <w:rFonts w:ascii="Times New Roman" w:hAnsi="Times New Roman" w:cs="Times New Roman"/>
+          <w:i/>
+          <w:iCs/>
+          <w:sz w:val="28"/>
+          <w:szCs w:val="28"/>
+        </w:rPr>
+        <w:t>Функции автора</w:t>
+      </w:r>
+    </w:p>
+    <w:p>
+      <w:pPr>
+        <w:pStyle w:val="a3"/>
+        <w:numPr>
+          <w:ilvl w:val="0"/>
+          <w:numId w:val="13"/>
+        </w:numPr>
+        <w:ind w:left="426" w:firstLine="414"/>
+        <w:jc w:val="both"/>
+        <w:rPr>
+          <w:rFonts w:ascii="Times New Roman" w:hAnsi="Times New Roman" w:cs="Times New Roman"/>
+          <w:sz w:val="24"/>
+          <w:szCs w:val="24"/>
+        </w:rPr>
+      </w:pPr>
+      <w:r>
+        <w:rPr>
+          <w:rFonts w:ascii="Times New Roman" w:hAnsi="Times New Roman" w:cs="Times New Roman"/>
+          <w:sz w:val="24"/>
+          <w:szCs w:val="24"/>
+        </w:rPr>
+        <w:t>По мере необходимости давать четкие и ясные ответы на вопросы инспекторов без попыток оценить корректность рабочего продукта. Во время собрания автор не имеет права принимать решения относительно замечаний и изменять рабочий продукт. На собрании коллегиально может быть принято решение о необходимости проведения повторной формальной инспекции (</w:t>
+      </w:r>
+      <w:proofErr w:type="spellStart"/>
+      <w:r>
+        <w:rPr>
+          <w:rFonts w:ascii="Times New Roman" w:hAnsi="Times New Roman" w:cs="Times New Roman"/>
+          <w:sz w:val="24"/>
+          <w:szCs w:val="24"/>
+        </w:rPr>
+        <w:t>реинспекции</w:t>
+      </w:r>
+      <w:proofErr w:type="spellEnd"/>
+      <w:r>
+        <w:rPr>
+          <w:rFonts w:ascii="Times New Roman" w:hAnsi="Times New Roman" w:cs="Times New Roman"/>
+          <w:sz w:val="24"/>
+          <w:szCs w:val="24"/>
+        </w:rPr>
+        <w:t>) рабочего продукта.</w:t>
+      </w:r>
+    </w:p>
+    <w:p>
+      <w:pPr>
+        <w:pStyle w:val="a3"/>
+        <w:jc w:val="both"/>
+        <w:rPr>
+          <w:rFonts w:ascii="Times New Roman" w:hAnsi="Times New Roman" w:cs="Times New Roman"/>
+          <w:b/>
+          <w:bCs/>
+          <w:sz w:val="24"/>
+          <w:szCs w:val="24"/>
+        </w:rPr>
+      </w:pPr>
+    </w:p>
+    <w:p>
+      <w:pPr>
+        <w:pStyle w:val="a3"/>
         <w:numPr>
           <w:ilvl w:val="0"/>
           <w:numId w:val="1"/>
@@ -1568,6 +2275,18 @@
     </w:p>
     <w:p>
       <w:pPr>
+        <w:spacing w:line="0" w:lineRule="atLeast"/>
+        <w:ind w:left="360"/>
+        <w:jc w:val="center"/>
+        <w:rPr>
+          <w:rFonts w:ascii="Times New Roman" w:eastAsia="Times New Roman" w:hAnsi="Times New Roman"/>
+          <w:i/>
+          <w:sz w:val="24"/>
+        </w:rPr>
+      </w:pPr>
+    </w:p>
+    <w:p>
+      <w:pPr>
         <w:pStyle w:val="a3"/>
         <w:numPr>
           <w:ilvl w:val="0"/>
@@ -1623,13 +2342,570 @@
     <w:p>
       <w:pPr>
         <w:pStyle w:val="a3"/>
-        <w:jc w:val="both"/>
-        <w:rPr>
-          <w:rFonts w:ascii="Times New Roman" w:hAnsi="Times New Roman" w:cs="Times New Roman"/>
-          <w:sz w:val="24"/>
-          <w:szCs w:val="24"/>
-        </w:rPr>
-      </w:pPr>
+        <w:ind w:left="993"/>
+        <w:jc w:val="center"/>
+        <w:rPr>
+          <w:rFonts w:ascii="Times New Roman" w:hAnsi="Times New Roman" w:cs="Times New Roman"/>
+          <w:i/>
+          <w:iCs/>
+          <w:sz w:val="24"/>
+          <w:szCs w:val="24"/>
+        </w:rPr>
+      </w:pPr>
+      <w:bookmarkStart w:id="0" w:name="_GoBack"/>
+      <w:bookmarkEnd w:id="0"/>
+      <w:r>
+        <w:rPr>
+          <w:rFonts w:ascii="Times New Roman" w:hAnsi="Times New Roman" w:cs="Times New Roman"/>
+          <w:i/>
+          <w:iCs/>
+          <w:sz w:val="24"/>
+          <w:szCs w:val="24"/>
+          <w:lang w:val="en-US"/>
+        </w:rPr>
+        <w:t>Inspection Fault Density (IFD)</w:t>
+      </w:r>
+    </w:p>
+    <w:p>
+      <w:pPr>
+        <w:pStyle w:val="a3"/>
+        <w:ind w:left="426" w:firstLine="567"/>
+        <w:jc w:val="both"/>
+        <w:rPr>
+          <w:rFonts w:ascii="Times New Roman" w:hAnsi="Times New Roman" w:cs="Times New Roman"/>
+          <w:sz w:val="24"/>
+          <w:szCs w:val="24"/>
+        </w:rPr>
+      </w:pPr>
+      <w:r>
+        <w:rPr>
+          <w:rFonts w:ascii="Times New Roman" w:hAnsi="Times New Roman" w:cs="Times New Roman"/>
+          <w:sz w:val="24"/>
+          <w:szCs w:val="24"/>
+          <w:lang w:val="en-US"/>
+        </w:rPr>
+        <w:t>IFD</w:t>
+      </w:r>
+      <w:r>
+        <w:rPr>
+          <w:rFonts w:ascii="Times New Roman" w:hAnsi="Times New Roman" w:cs="Times New Roman"/>
+          <w:sz w:val="24"/>
+          <w:szCs w:val="24"/>
+        </w:rPr>
+        <w:t xml:space="preserve"> = (</w:t>
+      </w:r>
+      <w:r>
+        <w:rPr>
+          <w:rFonts w:ascii="Times New Roman" w:hAnsi="Times New Roman" w:cs="Times New Roman"/>
+          <w:sz w:val="24"/>
+          <w:szCs w:val="24"/>
+        </w:rPr>
+        <w:t>Количество найденных ошибок / Размер рабочего продукта</w:t>
+      </w:r>
+      <w:r>
+        <w:rPr>
+          <w:rFonts w:ascii="Times New Roman" w:hAnsi="Times New Roman" w:cs="Times New Roman"/>
+          <w:sz w:val="24"/>
+          <w:szCs w:val="24"/>
+        </w:rPr>
+        <w:t>)</w:t>
+      </w:r>
+    </w:p>
+    <w:p>
+      <w:pPr>
+        <w:pStyle w:val="a3"/>
+        <w:ind w:left="426" w:firstLine="567"/>
+        <w:jc w:val="both"/>
+        <w:rPr>
+          <w:rFonts w:ascii="Times New Roman" w:hAnsi="Times New Roman" w:cs="Times New Roman"/>
+          <w:sz w:val="24"/>
+          <w:szCs w:val="24"/>
+        </w:rPr>
+      </w:pPr>
+      <w:r>
+        <w:rPr>
+          <w:rFonts w:ascii="Times New Roman" w:hAnsi="Times New Roman" w:cs="Times New Roman"/>
+          <w:sz w:val="24"/>
+          <w:szCs w:val="24"/>
+        </w:rPr>
+        <w:t>Стратегическая цель метрики – повысить качество разрабатываемого ПО. Изучаемый объект метрики – инспекция, измеряемый атрибут – плотность найденных в ходе инспекции ошибок.</w:t>
+      </w:r>
+    </w:p>
+    <w:p>
+      <w:pPr>
+        <w:pStyle w:val="a3"/>
+        <w:ind w:left="426" w:firstLine="567"/>
+        <w:jc w:val="both"/>
+        <w:rPr>
+          <w:rFonts w:ascii="Times New Roman" w:hAnsi="Times New Roman" w:cs="Times New Roman"/>
+          <w:sz w:val="24"/>
+          <w:szCs w:val="24"/>
+        </w:rPr>
+      </w:pPr>
+      <w:r>
+        <w:rPr>
+          <w:rFonts w:ascii="Times New Roman" w:hAnsi="Times New Roman" w:cs="Times New Roman"/>
+          <w:sz w:val="24"/>
+          <w:szCs w:val="24"/>
+        </w:rPr>
+        <w:t>Единица измерения – ошибка / &lt;страница, требование, LOC, тест&gt;.</w:t>
+      </w:r>
+    </w:p>
+    <w:p>
+      <w:pPr>
+        <w:pStyle w:val="a3"/>
+        <w:ind w:left="426" w:firstLine="567"/>
+        <w:jc w:val="both"/>
+        <w:rPr>
+          <w:rFonts w:ascii="Times New Roman" w:hAnsi="Times New Roman" w:cs="Times New Roman"/>
+          <w:sz w:val="24"/>
+          <w:szCs w:val="24"/>
+        </w:rPr>
+      </w:pPr>
+      <w:r>
+        <w:rPr>
+          <w:rFonts w:ascii="Times New Roman" w:hAnsi="Times New Roman" w:cs="Times New Roman"/>
+          <w:sz w:val="24"/>
+          <w:szCs w:val="24"/>
+        </w:rPr>
+        <w:t>М</w:t>
+      </w:r>
+      <w:r>
+        <w:rPr>
+          <w:rFonts w:ascii="Times New Roman" w:hAnsi="Times New Roman" w:cs="Times New Roman"/>
+          <w:sz w:val="24"/>
+          <w:szCs w:val="24"/>
+        </w:rPr>
+        <w:t>етрика IFD характеризует эффективность инспекции, а также качество инспектируемого продукта.</w:t>
+      </w:r>
+    </w:p>
+    <w:p>
+      <w:pPr>
+        <w:pStyle w:val="a3"/>
+        <w:ind w:left="993"/>
+        <w:jc w:val="center"/>
+        <w:rPr>
+          <w:rFonts w:ascii="Times New Roman" w:hAnsi="Times New Roman" w:cs="Times New Roman"/>
+          <w:i/>
+          <w:iCs/>
+          <w:sz w:val="24"/>
+          <w:szCs w:val="24"/>
+        </w:rPr>
+      </w:pPr>
+      <w:proofErr w:type="spellStart"/>
+      <w:r>
+        <w:rPr>
+          <w:rFonts w:ascii="Times New Roman" w:hAnsi="Times New Roman" w:cs="Times New Roman"/>
+          <w:i/>
+          <w:iCs/>
+          <w:sz w:val="24"/>
+          <w:szCs w:val="24"/>
+        </w:rPr>
+        <w:t>Inspection</w:t>
+      </w:r>
+      <w:proofErr w:type="spellEnd"/>
+      <w:r>
+        <w:rPr>
+          <w:rFonts w:ascii="Times New Roman" w:hAnsi="Times New Roman" w:cs="Times New Roman"/>
+          <w:i/>
+          <w:iCs/>
+          <w:sz w:val="24"/>
+          <w:szCs w:val="24"/>
+        </w:rPr>
+        <w:t xml:space="preserve"> </w:t>
+      </w:r>
+      <w:proofErr w:type="spellStart"/>
+      <w:r>
+        <w:rPr>
+          <w:rFonts w:ascii="Times New Roman" w:hAnsi="Times New Roman" w:cs="Times New Roman"/>
+          <w:i/>
+          <w:iCs/>
+          <w:sz w:val="24"/>
+          <w:szCs w:val="24"/>
+        </w:rPr>
+        <w:t>Preparation</w:t>
+      </w:r>
+      <w:proofErr w:type="spellEnd"/>
+      <w:r>
+        <w:rPr>
+          <w:rFonts w:ascii="Times New Roman" w:hAnsi="Times New Roman" w:cs="Times New Roman"/>
+          <w:i/>
+          <w:iCs/>
+          <w:sz w:val="24"/>
+          <w:szCs w:val="24"/>
+        </w:rPr>
+        <w:t xml:space="preserve"> </w:t>
+      </w:r>
+      <w:proofErr w:type="spellStart"/>
+      <w:r>
+        <w:rPr>
+          <w:rFonts w:ascii="Times New Roman" w:hAnsi="Times New Roman" w:cs="Times New Roman"/>
+          <w:i/>
+          <w:iCs/>
+          <w:sz w:val="24"/>
+          <w:szCs w:val="24"/>
+        </w:rPr>
+        <w:t>Rate</w:t>
+      </w:r>
+      <w:proofErr w:type="spellEnd"/>
+      <w:r>
+        <w:rPr>
+          <w:rFonts w:ascii="Times New Roman" w:hAnsi="Times New Roman" w:cs="Times New Roman"/>
+          <w:i/>
+          <w:iCs/>
+          <w:sz w:val="24"/>
+          <w:szCs w:val="24"/>
+        </w:rPr>
+        <w:t xml:space="preserve"> (IPR)</w:t>
+      </w:r>
+    </w:p>
+    <w:p>
+      <w:pPr>
+        <w:pStyle w:val="a3"/>
+        <w:ind w:left="426" w:firstLine="567"/>
+        <w:jc w:val="both"/>
+        <w:rPr>
+          <w:rFonts w:ascii="Times New Roman" w:hAnsi="Times New Roman" w:cs="Times New Roman"/>
+          <w:sz w:val="24"/>
+          <w:szCs w:val="24"/>
+        </w:rPr>
+      </w:pPr>
+      <w:r>
+        <w:rPr>
+          <w:rFonts w:ascii="Times New Roman" w:hAnsi="Times New Roman" w:cs="Times New Roman"/>
+          <w:sz w:val="24"/>
+          <w:szCs w:val="24"/>
+        </w:rPr>
+        <w:t>IPR = (Количество инспекторов * Размер про</w:t>
+      </w:r>
+      <w:r>
+        <w:rPr>
+          <w:rFonts w:ascii="Times New Roman" w:hAnsi="Times New Roman" w:cs="Times New Roman"/>
+          <w:sz w:val="24"/>
+          <w:szCs w:val="24"/>
+        </w:rPr>
+        <w:t>дукта) / Общее время подготовки</w:t>
+      </w:r>
+    </w:p>
+    <w:p>
+      <w:pPr>
+        <w:pStyle w:val="a3"/>
+        <w:ind w:left="426" w:firstLine="567"/>
+        <w:jc w:val="both"/>
+        <w:rPr>
+          <w:rFonts w:ascii="Times New Roman" w:hAnsi="Times New Roman" w:cs="Times New Roman"/>
+          <w:sz w:val="24"/>
+          <w:szCs w:val="24"/>
+        </w:rPr>
+      </w:pPr>
+      <w:r>
+        <w:rPr>
+          <w:rFonts w:ascii="Times New Roman" w:hAnsi="Times New Roman" w:cs="Times New Roman"/>
+          <w:sz w:val="24"/>
+          <w:szCs w:val="24"/>
+        </w:rPr>
+        <w:t xml:space="preserve">Стратегическая цель метрики – повысить качество разрабатываемого ПО. Изучаемый объект метрики – подготовка к инспекции, измеряемый атрибут – производительность подготовки к инспекции. </w:t>
+      </w:r>
+    </w:p>
+    <w:p>
+      <w:pPr>
+        <w:pStyle w:val="a3"/>
+        <w:ind w:left="426" w:firstLine="567"/>
+        <w:jc w:val="both"/>
+        <w:rPr>
+          <w:rFonts w:ascii="Times New Roman" w:hAnsi="Times New Roman" w:cs="Times New Roman"/>
+          <w:sz w:val="24"/>
+          <w:szCs w:val="24"/>
+        </w:rPr>
+      </w:pPr>
+      <w:r>
+        <w:rPr>
+          <w:rFonts w:ascii="Times New Roman" w:hAnsi="Times New Roman" w:cs="Times New Roman"/>
+          <w:sz w:val="24"/>
+          <w:szCs w:val="24"/>
+        </w:rPr>
+        <w:t>Единица измерения –</w:t>
+      </w:r>
+      <w:r>
+        <w:rPr>
+          <w:rFonts w:ascii="Times New Roman" w:hAnsi="Times New Roman" w:cs="Times New Roman"/>
+          <w:sz w:val="24"/>
+          <w:szCs w:val="24"/>
+        </w:rPr>
+        <w:t xml:space="preserve"> </w:t>
+      </w:r>
+      <w:r>
+        <w:rPr>
+          <w:rFonts w:ascii="Times New Roman" w:hAnsi="Times New Roman" w:cs="Times New Roman"/>
+          <w:sz w:val="24"/>
+          <w:szCs w:val="24"/>
+        </w:rPr>
+        <w:t>&lt;</w:t>
+      </w:r>
+      <w:r>
+        <w:rPr>
+          <w:rFonts w:ascii="Times New Roman" w:hAnsi="Times New Roman" w:cs="Times New Roman"/>
+          <w:sz w:val="24"/>
+          <w:szCs w:val="24"/>
+        </w:rPr>
+        <w:t xml:space="preserve">страница, требование, </w:t>
+      </w:r>
+      <w:r>
+        <w:rPr>
+          <w:rFonts w:ascii="Times New Roman" w:hAnsi="Times New Roman" w:cs="Times New Roman"/>
+          <w:sz w:val="24"/>
+          <w:szCs w:val="24"/>
+          <w:lang w:val="en-US"/>
+        </w:rPr>
+        <w:t>LOC</w:t>
+      </w:r>
+      <w:r>
+        <w:rPr>
+          <w:rFonts w:ascii="Times New Roman" w:hAnsi="Times New Roman" w:cs="Times New Roman"/>
+          <w:sz w:val="24"/>
+          <w:szCs w:val="24"/>
+        </w:rPr>
+        <w:t>, тест</w:t>
+      </w:r>
+      <w:r>
+        <w:rPr>
+          <w:rFonts w:ascii="Times New Roman" w:hAnsi="Times New Roman" w:cs="Times New Roman"/>
+          <w:sz w:val="24"/>
+          <w:szCs w:val="24"/>
+        </w:rPr>
+        <w:t>&gt;</w:t>
+      </w:r>
+      <w:r>
+        <w:rPr>
+          <w:rFonts w:ascii="Times New Roman" w:hAnsi="Times New Roman" w:cs="Times New Roman"/>
+          <w:sz w:val="24"/>
+          <w:szCs w:val="24"/>
+        </w:rPr>
+        <w:t>/ час.</w:t>
+      </w:r>
+    </w:p>
+    <w:p>
+      <w:pPr>
+        <w:pStyle w:val="a3"/>
+        <w:ind w:left="426" w:firstLine="567"/>
+        <w:jc w:val="both"/>
+        <w:rPr>
+          <w:rFonts w:ascii="Times New Roman" w:hAnsi="Times New Roman" w:cs="Times New Roman"/>
+          <w:sz w:val="24"/>
+          <w:szCs w:val="24"/>
+        </w:rPr>
+      </w:pPr>
+      <w:r>
+        <w:rPr>
+          <w:rFonts w:ascii="Times New Roman" w:hAnsi="Times New Roman" w:cs="Times New Roman"/>
+          <w:sz w:val="24"/>
+          <w:szCs w:val="24"/>
+        </w:rPr>
+        <w:t>Метрика IPR характеризует эффективность и степень подготовки инспекторов к инспекции.</w:t>
+      </w:r>
+    </w:p>
+    <w:p>
+      <w:pPr>
+        <w:pStyle w:val="a3"/>
+        <w:ind w:left="993"/>
+        <w:jc w:val="center"/>
+        <w:rPr>
+          <w:rFonts w:ascii="Times New Roman" w:hAnsi="Times New Roman" w:cs="Times New Roman"/>
+          <w:i/>
+          <w:iCs/>
+          <w:sz w:val="24"/>
+          <w:szCs w:val="24"/>
+        </w:rPr>
+      </w:pPr>
+      <w:proofErr w:type="spellStart"/>
+      <w:r>
+        <w:rPr>
+          <w:rFonts w:ascii="Times New Roman" w:hAnsi="Times New Roman" w:cs="Times New Roman"/>
+          <w:i/>
+          <w:iCs/>
+          <w:sz w:val="24"/>
+          <w:szCs w:val="24"/>
+        </w:rPr>
+        <w:t>Inspection</w:t>
+      </w:r>
+      <w:proofErr w:type="spellEnd"/>
+      <w:r>
+        <w:rPr>
+          <w:rFonts w:ascii="Times New Roman" w:hAnsi="Times New Roman" w:cs="Times New Roman"/>
+          <w:i/>
+          <w:iCs/>
+          <w:sz w:val="24"/>
+          <w:szCs w:val="24"/>
+        </w:rPr>
+        <w:t xml:space="preserve"> </w:t>
+      </w:r>
+      <w:proofErr w:type="spellStart"/>
+      <w:r>
+        <w:rPr>
+          <w:rFonts w:ascii="Times New Roman" w:hAnsi="Times New Roman" w:cs="Times New Roman"/>
+          <w:i/>
+          <w:iCs/>
+          <w:sz w:val="24"/>
+          <w:szCs w:val="24"/>
+        </w:rPr>
+        <w:t>Rate</w:t>
+      </w:r>
+      <w:proofErr w:type="spellEnd"/>
+      <w:r>
+        <w:rPr>
+          <w:rFonts w:ascii="Times New Roman" w:hAnsi="Times New Roman" w:cs="Times New Roman"/>
+          <w:i/>
+          <w:iCs/>
+          <w:sz w:val="24"/>
+          <w:szCs w:val="24"/>
+        </w:rPr>
+        <w:t xml:space="preserve"> (IR)</w:t>
+      </w:r>
+    </w:p>
+    <w:p>
+      <w:pPr>
+        <w:pStyle w:val="a3"/>
+        <w:ind w:left="426" w:firstLine="567"/>
+        <w:jc w:val="both"/>
+        <w:rPr>
+          <w:rFonts w:ascii="Times New Roman" w:hAnsi="Times New Roman" w:cs="Times New Roman"/>
+          <w:sz w:val="24"/>
+          <w:szCs w:val="24"/>
+        </w:rPr>
+      </w:pPr>
+      <w:r>
+        <w:rPr>
+          <w:rFonts w:ascii="Times New Roman" w:hAnsi="Times New Roman" w:cs="Times New Roman"/>
+          <w:sz w:val="24"/>
+          <w:szCs w:val="24"/>
+        </w:rPr>
+        <w:t>IR = Размер продукт</w:t>
+      </w:r>
+      <w:r>
+        <w:rPr>
+          <w:rFonts w:ascii="Times New Roman" w:hAnsi="Times New Roman" w:cs="Times New Roman"/>
+          <w:sz w:val="24"/>
+          <w:szCs w:val="24"/>
+        </w:rPr>
+        <w:t>а / Общее время инспектирования</w:t>
+      </w:r>
+      <w:r>
+        <w:rPr>
+          <w:rFonts w:ascii="Times New Roman" w:hAnsi="Times New Roman" w:cs="Times New Roman"/>
+          <w:sz w:val="24"/>
+          <w:szCs w:val="24"/>
+        </w:rPr>
+        <w:t xml:space="preserve"> </w:t>
+      </w:r>
+    </w:p>
+    <w:p>
+      <w:pPr>
+        <w:pStyle w:val="a3"/>
+        <w:ind w:left="426" w:firstLine="567"/>
+        <w:jc w:val="both"/>
+        <w:rPr>
+          <w:rFonts w:ascii="Times New Roman" w:hAnsi="Times New Roman" w:cs="Times New Roman"/>
+          <w:sz w:val="24"/>
+          <w:szCs w:val="24"/>
+        </w:rPr>
+      </w:pPr>
+      <w:r>
+        <w:rPr>
+          <w:rFonts w:ascii="Times New Roman" w:hAnsi="Times New Roman" w:cs="Times New Roman"/>
+          <w:sz w:val="24"/>
+          <w:szCs w:val="24"/>
+        </w:rPr>
+        <w:t xml:space="preserve">Стратегическая цель метрики – повысить качество разрабатываемого ПО. Изучаемый объект метрики – проведение инспекции, измеряемый атрибут – производительность инспектирования. </w:t>
+      </w:r>
+    </w:p>
+    <w:p>
+      <w:pPr>
+        <w:pStyle w:val="a3"/>
+        <w:ind w:left="426" w:firstLine="567"/>
+        <w:jc w:val="both"/>
+        <w:rPr>
+          <w:rFonts w:ascii="Times New Roman" w:hAnsi="Times New Roman" w:cs="Times New Roman"/>
+          <w:sz w:val="24"/>
+          <w:szCs w:val="24"/>
+        </w:rPr>
+      </w:pPr>
+      <w:r>
+        <w:rPr>
+          <w:rFonts w:ascii="Times New Roman" w:hAnsi="Times New Roman" w:cs="Times New Roman"/>
+          <w:sz w:val="24"/>
+          <w:szCs w:val="24"/>
+        </w:rPr>
+        <w:t>Единица измерения –</w:t>
+      </w:r>
+      <w:r>
+        <w:rPr>
+          <w:rFonts w:ascii="Times New Roman" w:hAnsi="Times New Roman" w:cs="Times New Roman"/>
+          <w:sz w:val="24"/>
+          <w:szCs w:val="24"/>
+        </w:rPr>
+        <w:t xml:space="preserve"> </w:t>
+      </w:r>
+      <w:r>
+        <w:rPr>
+          <w:rFonts w:ascii="Times New Roman" w:hAnsi="Times New Roman" w:cs="Times New Roman"/>
+          <w:sz w:val="24"/>
+          <w:szCs w:val="24"/>
+        </w:rPr>
+        <w:t>&lt;</w:t>
+      </w:r>
+      <w:r>
+        <w:rPr>
+          <w:rFonts w:ascii="Times New Roman" w:hAnsi="Times New Roman" w:cs="Times New Roman"/>
+          <w:sz w:val="24"/>
+          <w:szCs w:val="24"/>
+        </w:rPr>
+        <w:t xml:space="preserve">страница, требование, </w:t>
+      </w:r>
+      <w:r>
+        <w:rPr>
+          <w:rFonts w:ascii="Times New Roman" w:hAnsi="Times New Roman" w:cs="Times New Roman"/>
+          <w:sz w:val="24"/>
+          <w:szCs w:val="24"/>
+          <w:lang w:val="en-US"/>
+        </w:rPr>
+        <w:t>LOC</w:t>
+      </w:r>
+      <w:r>
+        <w:rPr>
+          <w:rFonts w:ascii="Times New Roman" w:hAnsi="Times New Roman" w:cs="Times New Roman"/>
+          <w:sz w:val="24"/>
+          <w:szCs w:val="24"/>
+        </w:rPr>
+        <w:t>, тест</w:t>
+      </w:r>
+      <w:r>
+        <w:rPr>
+          <w:rFonts w:ascii="Times New Roman" w:hAnsi="Times New Roman" w:cs="Times New Roman"/>
+          <w:sz w:val="24"/>
+          <w:szCs w:val="24"/>
+        </w:rPr>
+        <w:t>&gt;/ час</w:t>
+      </w:r>
+    </w:p>
+    <w:p>
+      <w:pPr>
+        <w:pStyle w:val="a3"/>
+        <w:ind w:left="426" w:firstLine="567"/>
+        <w:jc w:val="both"/>
+        <w:rPr>
+          <w:rFonts w:ascii="Times New Roman" w:hAnsi="Times New Roman" w:cs="Times New Roman"/>
+          <w:sz w:val="24"/>
+          <w:szCs w:val="24"/>
+        </w:rPr>
+      </w:pPr>
+      <w:r>
+        <w:rPr>
+          <w:rFonts w:ascii="Times New Roman" w:hAnsi="Times New Roman" w:cs="Times New Roman"/>
+          <w:sz w:val="24"/>
+          <w:szCs w:val="24"/>
+        </w:rPr>
+        <w:t>Метрика IR характеризует эффективность инспекции. Чем меньше IR, тем эффективнее инспекция</w:t>
+      </w:r>
     </w:p>
     <w:p>
       <w:pPr>
@@ -2185,6 +3461,451 @@
     </w:lvl>
   </w:abstractNum>
   <w:abstractNum w:abstractNumId="9" w15:restartNumberingAfterBreak="0">
+    <w:nsid w:val="07F576CD"/>
+    <w:multiLevelType w:val="hybridMultilevel"/>
+    <w:tmpl w:val="625A72CC"/>
+    <w:lvl w:ilvl="0" w:tplc="04D4ADD8">
+      <w:start w:val="1"/>
+      <w:numFmt w:val="decimal"/>
+      <w:lvlText w:val="%1."/>
+      <w:lvlJc w:val="left"/>
+      <w:pPr>
+        <w:ind w:left="1080" w:hanging="360"/>
+      </w:pPr>
+      <w:rPr>
+        <w:rFonts w:hint="default"/>
+      </w:rPr>
+    </w:lvl>
+    <w:lvl w:ilvl="1" w:tplc="04190019" w:tentative="1">
+      <w:start w:val="1"/>
+      <w:numFmt w:val="lowerLetter"/>
+      <w:lvlText w:val="%2."/>
+      <w:lvlJc w:val="left"/>
+      <w:pPr>
+        <w:ind w:left="1800" w:hanging="360"/>
+      </w:pPr>
+    </w:lvl>
+    <w:lvl w:ilvl="2" w:tplc="0419001B" w:tentative="1">
+      <w:start w:val="1"/>
+      <w:numFmt w:val="lowerRoman"/>
+      <w:lvlText w:val="%3."/>
+      <w:lvlJc w:val="right"/>
+      <w:pPr>
+        <w:ind w:left="2520" w:hanging="180"/>
+      </w:pPr>
+    </w:lvl>
+    <w:lvl w:ilvl="3" w:tplc="0419000F" w:tentative="1">
+      <w:start w:val="1"/>
+      <w:numFmt w:val="decimal"/>
+      <w:lvlText w:val="%4."/>
+      <w:lvlJc w:val="left"/>
+      <w:pPr>
+        <w:ind w:left="3240" w:hanging="360"/>
+      </w:pPr>
+    </w:lvl>
+    <w:lvl w:ilvl="4" w:tplc="04190019" w:tentative="1">
+      <w:start w:val="1"/>
+      <w:numFmt w:val="lowerLetter"/>
+      <w:lvlText w:val="%5."/>
+      <w:lvlJc w:val="left"/>
+      <w:pPr>
+        <w:ind w:left="3960" w:hanging="360"/>
+      </w:pPr>
+    </w:lvl>
+    <w:lvl w:ilvl="5" w:tplc="0419001B" w:tentative="1">
+      <w:start w:val="1"/>
+      <w:numFmt w:val="lowerRoman"/>
+      <w:lvlText w:val="%6."/>
+      <w:lvlJc w:val="right"/>
+      <w:pPr>
+        <w:ind w:left="4680" w:hanging="180"/>
+      </w:pPr>
+    </w:lvl>
+    <w:lvl w:ilvl="6" w:tplc="0419000F" w:tentative="1">
+      <w:start w:val="1"/>
+      <w:numFmt w:val="decimal"/>
+      <w:lvlText w:val="%7."/>
+      <w:lvlJc w:val="left"/>
+      <w:pPr>
+        <w:ind w:left="5400" w:hanging="360"/>
+      </w:pPr>
+    </w:lvl>
+    <w:lvl w:ilvl="7" w:tplc="04190019" w:tentative="1">
+      <w:start w:val="1"/>
+      <w:numFmt w:val="lowerLetter"/>
+      <w:lvlText w:val="%8."/>
+      <w:lvlJc w:val="left"/>
+      <w:pPr>
+        <w:ind w:left="6120" w:hanging="360"/>
+      </w:pPr>
+    </w:lvl>
+    <w:lvl w:ilvl="8" w:tplc="0419001B" w:tentative="1">
+      <w:start w:val="1"/>
+      <w:numFmt w:val="lowerRoman"/>
+      <w:lvlText w:val="%9."/>
+      <w:lvlJc w:val="right"/>
+      <w:pPr>
+        <w:ind w:left="6840" w:hanging="180"/>
+      </w:pPr>
+    </w:lvl>
+  </w:abstractNum>
+  <w:abstractNum w:abstractNumId="10" w15:restartNumberingAfterBreak="0">
+    <w:nsid w:val="0B641A58"/>
+    <w:multiLevelType w:val="hybridMultilevel"/>
+    <w:tmpl w:val="B916F104"/>
+    <w:lvl w:ilvl="0" w:tplc="80744CF4">
+      <w:start w:val="1"/>
+      <w:numFmt w:val="decimal"/>
+      <w:lvlText w:val="%1."/>
+      <w:lvlJc w:val="left"/>
+      <w:pPr>
+        <w:ind w:left="1080" w:hanging="360"/>
+      </w:pPr>
+      <w:rPr>
+        <w:rFonts w:hint="default"/>
+      </w:rPr>
+    </w:lvl>
+    <w:lvl w:ilvl="1" w:tplc="04190019" w:tentative="1">
+      <w:start w:val="1"/>
+      <w:numFmt w:val="lowerLetter"/>
+      <w:lvlText w:val="%2."/>
+      <w:lvlJc w:val="left"/>
+      <w:pPr>
+        <w:ind w:left="1800" w:hanging="360"/>
+      </w:pPr>
+    </w:lvl>
+    <w:lvl w:ilvl="2" w:tplc="0419001B" w:tentative="1">
+      <w:start w:val="1"/>
+      <w:numFmt w:val="lowerRoman"/>
+      <w:lvlText w:val="%3."/>
+      <w:lvlJc w:val="right"/>
+      <w:pPr>
+        <w:ind w:left="2520" w:hanging="180"/>
+      </w:pPr>
+    </w:lvl>
+    <w:lvl w:ilvl="3" w:tplc="0419000F" w:tentative="1">
+      <w:start w:val="1"/>
+      <w:numFmt w:val="decimal"/>
+      <w:lvlText w:val="%4."/>
+      <w:lvlJc w:val="left"/>
+      <w:pPr>
+        <w:ind w:left="3240" w:hanging="360"/>
+      </w:pPr>
+    </w:lvl>
+    <w:lvl w:ilvl="4" w:tplc="04190019" w:tentative="1">
+      <w:start w:val="1"/>
+      <w:numFmt w:val="lowerLetter"/>
+      <w:lvlText w:val="%5."/>
+      <w:lvlJc w:val="left"/>
+      <w:pPr>
+        <w:ind w:left="3960" w:hanging="360"/>
+      </w:pPr>
+    </w:lvl>
+    <w:lvl w:ilvl="5" w:tplc="0419001B" w:tentative="1">
+      <w:start w:val="1"/>
+      <w:numFmt w:val="lowerRoman"/>
+      <w:lvlText w:val="%6."/>
+      <w:lvlJc w:val="right"/>
+      <w:pPr>
+        <w:ind w:left="4680" w:hanging="180"/>
+      </w:pPr>
+    </w:lvl>
+    <w:lvl w:ilvl="6" w:tplc="0419000F" w:tentative="1">
+      <w:start w:val="1"/>
+      <w:numFmt w:val="decimal"/>
+      <w:lvlText w:val="%7."/>
+      <w:lvlJc w:val="left"/>
+      <w:pPr>
+        <w:ind w:left="5400" w:hanging="360"/>
+      </w:pPr>
+    </w:lvl>
+    <w:lvl w:ilvl="7" w:tplc="04190019" w:tentative="1">
+      <w:start w:val="1"/>
+      <w:numFmt w:val="lowerLetter"/>
+      <w:lvlText w:val="%8."/>
+      <w:lvlJc w:val="left"/>
+      <w:pPr>
+        <w:ind w:left="6120" w:hanging="360"/>
+      </w:pPr>
+    </w:lvl>
+    <w:lvl w:ilvl="8" w:tplc="0419001B" w:tentative="1">
+      <w:start w:val="1"/>
+      <w:numFmt w:val="lowerRoman"/>
+      <w:lvlText w:val="%9."/>
+      <w:lvlJc w:val="right"/>
+      <w:pPr>
+        <w:ind w:left="6840" w:hanging="180"/>
+      </w:pPr>
+    </w:lvl>
+  </w:abstractNum>
+  <w:abstractNum w:abstractNumId="11" w15:restartNumberingAfterBreak="0">
+    <w:nsid w:val="3BE15508"/>
+    <w:multiLevelType w:val="hybridMultilevel"/>
+    <w:tmpl w:val="C638E4AE"/>
+    <w:lvl w:ilvl="0" w:tplc="147C50DE">
+      <w:start w:val="1"/>
+      <w:numFmt w:val="decimal"/>
+      <w:lvlText w:val="%1."/>
+      <w:lvlJc w:val="left"/>
+      <w:pPr>
+        <w:ind w:left="1080" w:hanging="360"/>
+      </w:pPr>
+      <w:rPr>
+        <w:rFonts w:hint="default"/>
+      </w:rPr>
+    </w:lvl>
+    <w:lvl w:ilvl="1" w:tplc="04190019" w:tentative="1">
+      <w:start w:val="1"/>
+      <w:numFmt w:val="lowerLetter"/>
+      <w:lvlText w:val="%2."/>
+      <w:lvlJc w:val="left"/>
+      <w:pPr>
+        <w:ind w:left="1800" w:hanging="360"/>
+      </w:pPr>
+    </w:lvl>
+    <w:lvl w:ilvl="2" w:tplc="0419001B" w:tentative="1">
+      <w:start w:val="1"/>
+      <w:numFmt w:val="lowerRoman"/>
+      <w:lvlText w:val="%3."/>
+      <w:lvlJc w:val="right"/>
+      <w:pPr>
+        <w:ind w:left="2520" w:hanging="180"/>
+      </w:pPr>
+    </w:lvl>
+    <w:lvl w:ilvl="3" w:tplc="0419000F" w:tentative="1">
+      <w:start w:val="1"/>
+      <w:numFmt w:val="decimal"/>
+      <w:lvlText w:val="%4."/>
+      <w:lvlJc w:val="left"/>
+      <w:pPr>
+        <w:ind w:left="3240" w:hanging="360"/>
+      </w:pPr>
+    </w:lvl>
+    <w:lvl w:ilvl="4" w:tplc="04190019" w:tentative="1">
+      <w:start w:val="1"/>
+      <w:numFmt w:val="lowerLetter"/>
+      <w:lvlText w:val="%5."/>
+      <w:lvlJc w:val="left"/>
+      <w:pPr>
+        <w:ind w:left="3960" w:hanging="360"/>
+      </w:pPr>
+    </w:lvl>
+    <w:lvl w:ilvl="5" w:tplc="0419001B" w:tentative="1">
+      <w:start w:val="1"/>
+      <w:numFmt w:val="lowerRoman"/>
+      <w:lvlText w:val="%6."/>
+      <w:lvlJc w:val="right"/>
+      <w:pPr>
+        <w:ind w:left="4680" w:hanging="180"/>
+      </w:pPr>
+    </w:lvl>
+    <w:lvl w:ilvl="6" w:tplc="0419000F" w:tentative="1">
+      <w:start w:val="1"/>
+      <w:numFmt w:val="decimal"/>
+      <w:lvlText w:val="%7."/>
+      <w:lvlJc w:val="left"/>
+      <w:pPr>
+        <w:ind w:left="5400" w:hanging="360"/>
+      </w:pPr>
+    </w:lvl>
+    <w:lvl w:ilvl="7" w:tplc="04190019" w:tentative="1">
+      <w:start w:val="1"/>
+      <w:numFmt w:val="lowerLetter"/>
+      <w:lvlText w:val="%8."/>
+      <w:lvlJc w:val="left"/>
+      <w:pPr>
+        <w:ind w:left="6120" w:hanging="360"/>
+      </w:pPr>
+    </w:lvl>
+    <w:lvl w:ilvl="8" w:tplc="0419001B" w:tentative="1">
+      <w:start w:val="1"/>
+      <w:numFmt w:val="lowerRoman"/>
+      <w:lvlText w:val="%9."/>
+      <w:lvlJc w:val="right"/>
+      <w:pPr>
+        <w:ind w:left="6840" w:hanging="180"/>
+      </w:pPr>
+    </w:lvl>
+  </w:abstractNum>
+  <w:abstractNum w:abstractNumId="12" w15:restartNumberingAfterBreak="0">
+    <w:nsid w:val="3BEB6BC6"/>
+    <w:multiLevelType w:val="hybridMultilevel"/>
+    <w:tmpl w:val="F5069040"/>
+    <w:lvl w:ilvl="0" w:tplc="04D4ADD8">
+      <w:start w:val="1"/>
+      <w:numFmt w:val="decimal"/>
+      <w:lvlText w:val="%1."/>
+      <w:lvlJc w:val="left"/>
+      <w:pPr>
+        <w:ind w:left="1080" w:hanging="360"/>
+      </w:pPr>
+      <w:rPr>
+        <w:rFonts w:hint="default"/>
+      </w:rPr>
+    </w:lvl>
+    <w:lvl w:ilvl="1" w:tplc="04190019" w:tentative="1">
+      <w:start w:val="1"/>
+      <w:numFmt w:val="lowerLetter"/>
+      <w:lvlText w:val="%2."/>
+      <w:lvlJc w:val="left"/>
+      <w:pPr>
+        <w:ind w:left="1800" w:hanging="360"/>
+      </w:pPr>
+    </w:lvl>
+    <w:lvl w:ilvl="2" w:tplc="0419001B" w:tentative="1">
+      <w:start w:val="1"/>
+      <w:numFmt w:val="lowerRoman"/>
+      <w:lvlText w:val="%3."/>
+      <w:lvlJc w:val="right"/>
+      <w:pPr>
+        <w:ind w:left="2520" w:hanging="180"/>
+      </w:pPr>
+    </w:lvl>
+    <w:lvl w:ilvl="3" w:tplc="0419000F" w:tentative="1">
+      <w:start w:val="1"/>
+      <w:numFmt w:val="decimal"/>
+      <w:lvlText w:val="%4."/>
+      <w:lvlJc w:val="left"/>
+      <w:pPr>
+        <w:ind w:left="3240" w:hanging="360"/>
+      </w:pPr>
+    </w:lvl>
+    <w:lvl w:ilvl="4" w:tplc="04190019" w:tentative="1">
+      <w:start w:val="1"/>
+      <w:numFmt w:val="lowerLetter"/>
+      <w:lvlText w:val="%5."/>
+      <w:lvlJc w:val="left"/>
+      <w:pPr>
+        <w:ind w:left="3960" w:hanging="360"/>
+      </w:pPr>
+    </w:lvl>
+    <w:lvl w:ilvl="5" w:tplc="0419001B" w:tentative="1">
+      <w:start w:val="1"/>
+      <w:numFmt w:val="lowerRoman"/>
+      <w:lvlText w:val="%6."/>
+      <w:lvlJc w:val="right"/>
+      <w:pPr>
+        <w:ind w:left="4680" w:hanging="180"/>
+      </w:pPr>
+    </w:lvl>
+    <w:lvl w:ilvl="6" w:tplc="0419000F" w:tentative="1">
+      <w:start w:val="1"/>
+      <w:numFmt w:val="decimal"/>
+      <w:lvlText w:val="%7."/>
+      <w:lvlJc w:val="left"/>
+      <w:pPr>
+        <w:ind w:left="5400" w:hanging="360"/>
+      </w:pPr>
+    </w:lvl>
+    <w:lvl w:ilvl="7" w:tplc="04190019" w:tentative="1">
+      <w:start w:val="1"/>
+      <w:numFmt w:val="lowerLetter"/>
+      <w:lvlText w:val="%8."/>
+      <w:lvlJc w:val="left"/>
+      <w:pPr>
+        <w:ind w:left="6120" w:hanging="360"/>
+      </w:pPr>
+    </w:lvl>
+    <w:lvl w:ilvl="8" w:tplc="0419001B" w:tentative="1">
+      <w:start w:val="1"/>
+      <w:numFmt w:val="lowerRoman"/>
+      <w:lvlText w:val="%9."/>
+      <w:lvlJc w:val="right"/>
+      <w:pPr>
+        <w:ind w:left="6840" w:hanging="180"/>
+      </w:pPr>
+    </w:lvl>
+  </w:abstractNum>
+  <w:abstractNum w:abstractNumId="13" w15:restartNumberingAfterBreak="0">
+    <w:nsid w:val="4D2546B0"/>
+    <w:multiLevelType w:val="hybridMultilevel"/>
+    <w:tmpl w:val="AFC81852"/>
+    <w:lvl w:ilvl="0" w:tplc="04D4ADD8">
+      <w:start w:val="1"/>
+      <w:numFmt w:val="decimal"/>
+      <w:lvlText w:val="%1."/>
+      <w:lvlJc w:val="left"/>
+      <w:pPr>
+        <w:ind w:left="1080" w:hanging="360"/>
+      </w:pPr>
+      <w:rPr>
+        <w:rFonts w:hint="default"/>
+      </w:rPr>
+    </w:lvl>
+    <w:lvl w:ilvl="1" w:tplc="04190019" w:tentative="1">
+      <w:start w:val="1"/>
+      <w:numFmt w:val="lowerLetter"/>
+      <w:lvlText w:val="%2."/>
+      <w:lvlJc w:val="left"/>
+      <w:pPr>
+        <w:ind w:left="1440" w:hanging="360"/>
+      </w:pPr>
+    </w:lvl>
+    <w:lvl w:ilvl="2" w:tplc="0419001B" w:tentative="1">
+      <w:start w:val="1"/>
+      <w:numFmt w:val="lowerRoman"/>
+      <w:lvlText w:val="%3."/>
+      <w:lvlJc w:val="right"/>
+      <w:pPr>
+        <w:ind w:left="2160" w:hanging="180"/>
+      </w:pPr>
+    </w:lvl>
+    <w:lvl w:ilvl="3" w:tplc="0419000F" w:tentative="1">
+      <w:start w:val="1"/>
+      <w:numFmt w:val="decimal"/>
+      <w:lvlText w:val="%4."/>
+      <w:lvlJc w:val="left"/>
+      <w:pPr>
+        <w:ind w:left="2880" w:hanging="360"/>
+      </w:pPr>
+    </w:lvl>
+    <w:lvl w:ilvl="4" w:tplc="04190019" w:tentative="1">
+      <w:start w:val="1"/>
+      <w:numFmt w:val="lowerLetter"/>
+      <w:lvlText w:val="%5."/>
+      <w:lvlJc w:val="left"/>
+      <w:pPr>
+        <w:ind w:left="3600" w:hanging="360"/>
+      </w:pPr>
+    </w:lvl>
+    <w:lvl w:ilvl="5" w:tplc="0419001B" w:tentative="1">
+      <w:start w:val="1"/>
+      <w:numFmt w:val="lowerRoman"/>
+      <w:lvlText w:val="%6."/>
+      <w:lvlJc w:val="right"/>
+      <w:pPr>
+        <w:ind w:left="4320" w:hanging="180"/>
+      </w:pPr>
+    </w:lvl>
+    <w:lvl w:ilvl="6" w:tplc="0419000F" w:tentative="1">
+      <w:start w:val="1"/>
+      <w:numFmt w:val="decimal"/>
+      <w:lvlText w:val="%7."/>
+      <w:lvlJc w:val="left"/>
+      <w:pPr>
+        <w:ind w:left="5040" w:hanging="360"/>
+      </w:pPr>
+    </w:lvl>
+    <w:lvl w:ilvl="7" w:tplc="04190019" w:tentative="1">
+      <w:start w:val="1"/>
+      <w:numFmt w:val="lowerLetter"/>
+      <w:lvlText w:val="%8."/>
+      <w:lvlJc w:val="left"/>
+      <w:pPr>
+        <w:ind w:left="5760" w:hanging="360"/>
+      </w:pPr>
+    </w:lvl>
+    <w:lvl w:ilvl="8" w:tplc="0419001B" w:tentative="1">
+      <w:start w:val="1"/>
+      <w:numFmt w:val="lowerRoman"/>
+      <w:lvlText w:val="%9."/>
+      <w:lvlJc w:val="right"/>
+      <w:pPr>
+        <w:ind w:left="6480" w:hanging="180"/>
+      </w:pPr>
+    </w:lvl>
+  </w:abstractNum>
+  <w:abstractNum w:abstractNumId="14" w15:restartNumberingAfterBreak="0">
     <w:nsid w:val="67FA1E19"/>
     <w:multiLevelType w:val="hybridMultilevel"/>
     <w:tmpl w:val="CEC4EE5E"/>
@@ -2273,7 +3994,7 @@
       </w:pPr>
     </w:lvl>
   </w:abstractNum>
-  <w:abstractNum w:abstractNumId="10" w15:restartNumberingAfterBreak="0">
+  <w:abstractNum w:abstractNumId="15" w15:restartNumberingAfterBreak="0">
     <w:nsid w:val="713C6519"/>
     <w:multiLevelType w:val="hybridMultilevel"/>
     <w:tmpl w:val="00E0D80A"/>
@@ -2289,7 +4010,7 @@
         <w:rFonts w:hint="default"/>
       </w:rPr>
     </w:lvl>
-    <w:lvl w:ilvl="1" w:tplc="04190019" w:tentative="1">
+    <w:lvl w:ilvl="1" w:tplc="04190019">
       <w:start w:val="1"/>
       <w:numFmt w:val="lowerLetter"/>
       <w:lvlText w:val="%2."/>
@@ -2363,10 +4084,10 @@
     </w:lvl>
   </w:abstractNum>
   <w:num w:numId="1">
-    <w:abstractNumId w:val="10"/>
+    <w:abstractNumId w:val="15"/>
   </w:num>
   <w:num w:numId="2">
-    <w:abstractNumId w:val="9"/>
+    <w:abstractNumId w:val="14"/>
   </w:num>
   <w:num w:numId="3">
     <w:abstractNumId w:val="0"/>
@@ -2394,6 +4115,21 @@
   </w:num>
   <w:num w:numId="11">
     <w:abstractNumId w:val="8"/>
+  </w:num>
+  <w:num w:numId="12">
+    <w:abstractNumId w:val="10"/>
+  </w:num>
+  <w:num w:numId="13">
+    <w:abstractNumId w:val="11"/>
+  </w:num>
+  <w:num w:numId="14">
+    <w:abstractNumId w:val="13"/>
+  </w:num>
+  <w:num w:numId="15">
+    <w:abstractNumId w:val="12"/>
+  </w:num>
+  <w:num w:numId="16">
+    <w:abstractNumId w:val="9"/>
   </w:num>
 </w:numbering>
 </file>

</xml_diff>

<commit_message>
Third part of the inspection document. Paragraphs 2,5,8. @Gribacheva
</commit_message>
<xml_diff>
--- a/DOCS/Задание 1. Разработка регламента инспекции.docx
+++ b/DOCS/Задание 1. Разработка регламента инспекции.docx
@@ -659,6 +659,173 @@
     </w:p>
     <w:p>
       <w:pPr>
+        <w:ind w:left="360"/>
+        <w:jc w:val="center"/>
+        <w:rPr>
+          <w:rFonts w:ascii="Times New Roman" w:hAnsi="Times New Roman" w:cs="Times New Roman"/>
+          <w:sz w:val="24"/>
+          <w:szCs w:val="24"/>
+        </w:rPr>
+      </w:pPr>
+      <w:r>
+        <w:rPr>
+          <w:rFonts w:ascii="Times New Roman" w:hAnsi="Times New Roman" w:cs="Times New Roman"/>
+          <w:sz w:val="24"/>
+          <w:szCs w:val="24"/>
+        </w:rPr>
+        <w:t xml:space="preserve">Автор – </w:t>
+      </w:r>
+      <w:r>
+        <w:rPr>
+          <w:rFonts w:ascii="Times New Roman" w:hAnsi="Times New Roman" w:cs="Times New Roman"/>
+          <w:sz w:val="24"/>
+          <w:szCs w:val="24"/>
+        </w:rPr>
+        <w:t>меняется в зависимости с областью работы</w:t>
+      </w:r>
+    </w:p>
+    <w:p>
+      <w:pPr>
+        <w:ind w:left="360"/>
+        <w:jc w:val="center"/>
+        <w:rPr>
+          <w:rFonts w:ascii="Times New Roman" w:hAnsi="Times New Roman" w:cs="Times New Roman"/>
+          <w:sz w:val="24"/>
+          <w:szCs w:val="24"/>
+        </w:rPr>
+      </w:pPr>
+      <w:r>
+        <w:rPr>
+          <w:rFonts w:ascii="Times New Roman" w:hAnsi="Times New Roman" w:cs="Times New Roman"/>
+          <w:sz w:val="24"/>
+          <w:szCs w:val="24"/>
+        </w:rPr>
+        <w:t xml:space="preserve">Председатель – Н. </w:t>
+      </w:r>
+      <w:proofErr w:type="spellStart"/>
+      <w:r>
+        <w:rPr>
+          <w:rFonts w:ascii="Times New Roman" w:hAnsi="Times New Roman" w:cs="Times New Roman"/>
+          <w:sz w:val="24"/>
+          <w:szCs w:val="24"/>
+        </w:rPr>
+        <w:t>Лапинин</w:t>
+      </w:r>
+      <w:proofErr w:type="spellEnd"/>
+      <w:r>
+        <w:rPr>
+          <w:rFonts w:ascii="Times New Roman" w:hAnsi="Times New Roman" w:cs="Times New Roman"/>
+          <w:sz w:val="24"/>
+          <w:szCs w:val="24"/>
+        </w:rPr>
+        <w:t xml:space="preserve">, </w:t>
+      </w:r>
+      <w:proofErr w:type="spellStart"/>
+      <w:r>
+        <w:rPr>
+          <w:rFonts w:ascii="Times New Roman" w:hAnsi="Times New Roman" w:cs="Times New Roman"/>
+          <w:sz w:val="24"/>
+          <w:szCs w:val="24"/>
+        </w:rPr>
+        <w:t>Э.Некрасов</w:t>
+      </w:r>
+      <w:proofErr w:type="spellEnd"/>
+    </w:p>
+    <w:p>
+      <w:pPr>
+        <w:ind w:left="360"/>
+        <w:jc w:val="center"/>
+        <w:rPr>
+          <w:rFonts w:ascii="Times New Roman" w:hAnsi="Times New Roman" w:cs="Times New Roman"/>
+          <w:sz w:val="24"/>
+          <w:szCs w:val="24"/>
+        </w:rPr>
+      </w:pPr>
+      <w:r>
+        <w:rPr>
+          <w:rFonts w:ascii="Times New Roman" w:hAnsi="Times New Roman" w:cs="Times New Roman"/>
+          <w:sz w:val="24"/>
+          <w:szCs w:val="24"/>
+        </w:rPr>
+        <w:t xml:space="preserve">Секретарь – М. </w:t>
+      </w:r>
+      <w:proofErr w:type="spellStart"/>
+      <w:r>
+        <w:rPr>
+          <w:rFonts w:ascii="Times New Roman" w:hAnsi="Times New Roman" w:cs="Times New Roman"/>
+          <w:sz w:val="24"/>
+          <w:szCs w:val="24"/>
+        </w:rPr>
+        <w:t>Грибачева</w:t>
+      </w:r>
+      <w:proofErr w:type="spellEnd"/>
+    </w:p>
+    <w:p>
+      <w:pPr>
+        <w:ind w:left="360"/>
+        <w:jc w:val="center"/>
+        <w:rPr>
+          <w:rFonts w:ascii="Times New Roman" w:hAnsi="Times New Roman" w:cs="Times New Roman"/>
+          <w:sz w:val="24"/>
+          <w:szCs w:val="24"/>
+        </w:rPr>
+      </w:pPr>
+      <w:r>
+        <w:rPr>
+          <w:rFonts w:ascii="Times New Roman" w:hAnsi="Times New Roman" w:cs="Times New Roman"/>
+          <w:sz w:val="24"/>
+          <w:szCs w:val="24"/>
+        </w:rPr>
+        <w:t xml:space="preserve">Ведущий – </w:t>
+      </w:r>
+      <w:r>
+        <w:rPr>
+          <w:rFonts w:ascii="Times New Roman" w:hAnsi="Times New Roman" w:cs="Times New Roman"/>
+          <w:sz w:val="24"/>
+          <w:szCs w:val="24"/>
+        </w:rPr>
+        <w:t>меняется в зависимости от обращения</w:t>
+      </w:r>
+    </w:p>
+    <w:p>
+      <w:pPr>
+        <w:ind w:left="360"/>
+        <w:jc w:val="center"/>
+        <w:rPr>
+          <w:rFonts w:ascii="Times New Roman" w:hAnsi="Times New Roman" w:cs="Times New Roman"/>
+          <w:sz w:val="24"/>
+          <w:szCs w:val="24"/>
+        </w:rPr>
+      </w:pPr>
+      <w:r>
+        <w:rPr>
+          <w:rFonts w:ascii="Times New Roman" w:hAnsi="Times New Roman" w:cs="Times New Roman"/>
+          <w:sz w:val="24"/>
+          <w:szCs w:val="24"/>
+        </w:rPr>
+        <w:t xml:space="preserve">Инспектор – Н. </w:t>
+      </w:r>
+      <w:proofErr w:type="spellStart"/>
+      <w:r>
+        <w:rPr>
+          <w:rFonts w:ascii="Times New Roman" w:hAnsi="Times New Roman" w:cs="Times New Roman"/>
+          <w:sz w:val="24"/>
+          <w:szCs w:val="24"/>
+        </w:rPr>
+        <w:t>Лапинин</w:t>
+      </w:r>
+      <w:proofErr w:type="spellEnd"/>
+      <w:r>
+        <w:rPr>
+          <w:rFonts w:ascii="Times New Roman" w:hAnsi="Times New Roman" w:cs="Times New Roman"/>
+          <w:sz w:val="24"/>
+          <w:szCs w:val="24"/>
+        </w:rPr>
+        <w:t>, Э. Некрасов</w:t>
+      </w:r>
+    </w:p>
+    <w:p>
+      <w:pPr>
         <w:pStyle w:val="a3"/>
         <w:numPr>
           <w:ilvl w:val="0"/>
@@ -858,6 +1025,7 @@
           <w:sz w:val="24"/>
           <w:szCs w:val="24"/>
         </w:rPr>
+        <w:lastRenderedPageBreak/>
         <w:t>Порядок организации (кто куда что выгружает, кому что рассылает, кого приглашает и т.д.)</w:t>
       </w:r>
     </w:p>
@@ -980,7 +1148,6 @@
           <w:sz w:val="28"/>
           <w:szCs w:val="24"/>
         </w:rPr>
-        <w:lastRenderedPageBreak/>
         <w:t>Функции председателя</w:t>
       </w:r>
     </w:p>
@@ -1300,16 +1467,96 @@
     <w:p>
       <w:pPr>
         <w:pStyle w:val="a3"/>
-        <w:ind w:left="720"/>
-        <w:jc w:val="both"/>
-        <w:rPr>
-          <w:rFonts w:ascii="Times New Roman" w:hAnsi="Times New Roman" w:cs="Times New Roman"/>
-          <w:b/>
-          <w:bCs/>
-          <w:sz w:val="24"/>
-          <w:szCs w:val="24"/>
-        </w:rPr>
-      </w:pPr>
+        <w:ind w:left="284" w:firstLine="709"/>
+        <w:jc w:val="both"/>
+        <w:rPr>
+          <w:rFonts w:ascii="Times New Roman" w:hAnsi="Times New Roman" w:cs="Times New Roman"/>
+          <w:sz w:val="24"/>
+          <w:szCs w:val="24"/>
+        </w:rPr>
+      </w:pPr>
+      <w:r>
+        <w:rPr>
+          <w:rFonts w:ascii="Times New Roman" w:hAnsi="Times New Roman" w:cs="Times New Roman"/>
+          <w:sz w:val="24"/>
+          <w:szCs w:val="24"/>
+        </w:rPr>
+        <w:t>Сроки подготовки к инспекции, определяются в зависимости с сложностью инспектируемого материала, но не более 5 дней, после запроса.</w:t>
+      </w:r>
+    </w:p>
+    <w:p>
+      <w:pPr>
+        <w:pStyle w:val="a3"/>
+        <w:ind w:left="284" w:firstLine="709"/>
+        <w:jc w:val="both"/>
+        <w:rPr>
+          <w:rFonts w:ascii="Times New Roman" w:hAnsi="Times New Roman" w:cs="Times New Roman"/>
+          <w:sz w:val="24"/>
+          <w:szCs w:val="24"/>
+        </w:rPr>
+      </w:pPr>
+      <w:r>
+        <w:rPr>
+          <w:rFonts w:ascii="Times New Roman" w:hAnsi="Times New Roman" w:cs="Times New Roman"/>
+          <w:sz w:val="24"/>
+          <w:szCs w:val="24"/>
+        </w:rPr>
+        <w:t>На подготовку к формальной инспекции не может быть потрачено менее 2 часов.</w:t>
+      </w:r>
+    </w:p>
+    <w:p>
+      <w:pPr>
+        <w:pStyle w:val="a3"/>
+        <w:ind w:left="284" w:firstLine="709"/>
+        <w:jc w:val="both"/>
+        <w:rPr>
+          <w:rFonts w:ascii="Times New Roman" w:hAnsi="Times New Roman" w:cs="Times New Roman"/>
+          <w:sz w:val="24"/>
+          <w:szCs w:val="24"/>
+        </w:rPr>
+      </w:pPr>
+      <w:r>
+        <w:rPr>
+          <w:rFonts w:ascii="Times New Roman" w:hAnsi="Times New Roman" w:cs="Times New Roman"/>
+          <w:sz w:val="24"/>
+          <w:szCs w:val="24"/>
+        </w:rPr>
+        <w:t>Формальная инспекция не может затягиваться на более чем 2 часа общего времени.</w:t>
+      </w:r>
+    </w:p>
+    <w:p>
+      <w:pPr>
+        <w:pStyle w:val="a3"/>
+        <w:ind w:left="284" w:firstLine="709"/>
+        <w:jc w:val="both"/>
+        <w:rPr>
+          <w:rFonts w:ascii="Times New Roman" w:hAnsi="Times New Roman" w:cs="Times New Roman"/>
+          <w:sz w:val="24"/>
+          <w:szCs w:val="24"/>
+        </w:rPr>
+      </w:pPr>
+      <w:r>
+        <w:rPr>
+          <w:rFonts w:ascii="Times New Roman" w:hAnsi="Times New Roman" w:cs="Times New Roman"/>
+          <w:sz w:val="24"/>
+          <w:szCs w:val="24"/>
+        </w:rPr>
+        <w:t>В день может быть проведено не более 2х формальных инспекций, при условии того, что в неделю это число не должно превышать 6 инспекций.</w:t>
+      </w:r>
+    </w:p>
+    <w:p>
+      <w:pPr>
+        <w:pStyle w:val="a3"/>
+        <w:ind w:left="284" w:firstLine="709"/>
+        <w:jc w:val="both"/>
+        <w:rPr>
+          <w:rFonts w:ascii="Times New Roman" w:hAnsi="Times New Roman" w:cs="Times New Roman"/>
+          <w:sz w:val="24"/>
+          <w:szCs w:val="24"/>
+        </w:rPr>
+      </w:pPr>
+      <w:bookmarkStart w:id="0" w:name="_GoBack"/>
+      <w:bookmarkEnd w:id="0"/>
     </w:p>
     <w:p>
       <w:pPr>
@@ -1531,6 +1778,7 @@
           <w:sz w:val="24"/>
           <w:szCs w:val="24"/>
         </w:rPr>
+        <w:lastRenderedPageBreak/>
         <w:t xml:space="preserve">Прервать собрание на текущий момент, если его длительность превысила запланированное время, а часть замечаний еще не охвачена. </w:t>
       </w:r>
     </w:p>
@@ -1785,7 +2033,6 @@
           <w:sz w:val="28"/>
           <w:szCs w:val="28"/>
         </w:rPr>
-        <w:lastRenderedPageBreak/>
         <w:t>Функции инспектора</w:t>
       </w:r>
     </w:p>
@@ -2314,6 +2561,417 @@
     </w:p>
     <w:p>
       <w:pPr>
+        <w:ind w:left="360"/>
+        <w:rPr>
+          <w:rFonts w:ascii="Times New Roman" w:hAnsi="Times New Roman" w:cs="Times New Roman"/>
+          <w:sz w:val="24"/>
+          <w:szCs w:val="24"/>
+        </w:rPr>
+      </w:pPr>
+      <w:r>
+        <w:rPr>
+          <w:rFonts w:ascii="Times New Roman" w:hAnsi="Times New Roman" w:cs="Times New Roman"/>
+          <w:sz w:val="24"/>
+          <w:szCs w:val="24"/>
+        </w:rPr>
+        <w:t>Допустимые значения статуса замечания:</w:t>
+      </w:r>
+    </w:p>
+    <w:p>
+      <w:pPr>
+        <w:ind w:left="360"/>
+        <w:rPr>
+          <w:rFonts w:ascii="Times New Roman" w:hAnsi="Times New Roman" w:cs="Times New Roman"/>
+          <w:sz w:val="24"/>
+          <w:szCs w:val="24"/>
+        </w:rPr>
+      </w:pPr>
+      <w:r>
+        <w:rPr>
+          <w:rFonts w:ascii="Times New Roman" w:hAnsi="Times New Roman" w:cs="Times New Roman"/>
+          <w:b/>
+          <w:sz w:val="24"/>
+          <w:szCs w:val="24"/>
+        </w:rPr>
+        <w:t>Дефект</w:t>
+      </w:r>
+      <w:r>
+        <w:rPr>
+          <w:rFonts w:ascii="Times New Roman" w:hAnsi="Times New Roman" w:cs="Times New Roman"/>
+          <w:sz w:val="24"/>
+          <w:szCs w:val="24"/>
+        </w:rPr>
+        <w:t xml:space="preserve"> (</w:t>
+      </w:r>
+      <w:proofErr w:type="spellStart"/>
+      <w:r>
+        <w:rPr>
+          <w:rFonts w:ascii="Times New Roman" w:hAnsi="Times New Roman" w:cs="Times New Roman"/>
+          <w:sz w:val="24"/>
+          <w:szCs w:val="24"/>
+        </w:rPr>
+        <w:t>Defect</w:t>
+      </w:r>
+      <w:proofErr w:type="spellEnd"/>
+      <w:r>
+        <w:rPr>
+          <w:rFonts w:ascii="Times New Roman" w:hAnsi="Times New Roman" w:cs="Times New Roman"/>
+          <w:sz w:val="24"/>
+          <w:szCs w:val="24"/>
+        </w:rPr>
+        <w:t>) - проблема, которая найдена на фазе, отличной от той, на которой внесена.</w:t>
+      </w:r>
+    </w:p>
+    <w:p>
+      <w:pPr>
+        <w:ind w:left="360"/>
+        <w:rPr>
+          <w:rFonts w:ascii="Times New Roman" w:hAnsi="Times New Roman" w:cs="Times New Roman"/>
+          <w:sz w:val="24"/>
+          <w:szCs w:val="24"/>
+        </w:rPr>
+      </w:pPr>
+      <w:r>
+        <w:rPr>
+          <w:rFonts w:ascii="Times New Roman" w:hAnsi="Times New Roman" w:cs="Times New Roman"/>
+          <w:b/>
+          <w:sz w:val="24"/>
+          <w:szCs w:val="24"/>
+        </w:rPr>
+        <w:t>Ошибка</w:t>
+      </w:r>
+      <w:r>
+        <w:rPr>
+          <w:rFonts w:ascii="Times New Roman" w:hAnsi="Times New Roman" w:cs="Times New Roman"/>
+          <w:sz w:val="24"/>
+          <w:szCs w:val="24"/>
+        </w:rPr>
+        <w:t xml:space="preserve"> (</w:t>
+      </w:r>
+      <w:proofErr w:type="spellStart"/>
+      <w:r>
+        <w:rPr>
+          <w:rFonts w:ascii="Times New Roman" w:hAnsi="Times New Roman" w:cs="Times New Roman"/>
+          <w:sz w:val="24"/>
+          <w:szCs w:val="24"/>
+        </w:rPr>
+        <w:t>Error</w:t>
+      </w:r>
+      <w:proofErr w:type="spellEnd"/>
+      <w:r>
+        <w:rPr>
+          <w:rFonts w:ascii="Times New Roman" w:hAnsi="Times New Roman" w:cs="Times New Roman"/>
+          <w:sz w:val="24"/>
+          <w:szCs w:val="24"/>
+        </w:rPr>
+        <w:t>) – проблема, которая найдена на той же фазе, на которой внесена.</w:t>
+      </w:r>
+    </w:p>
+    <w:p>
+      <w:pPr>
+        <w:ind w:left="360"/>
+        <w:rPr>
+          <w:rFonts w:ascii="Times New Roman" w:hAnsi="Times New Roman" w:cs="Times New Roman"/>
+          <w:sz w:val="24"/>
+          <w:szCs w:val="24"/>
+        </w:rPr>
+      </w:pPr>
+      <w:r>
+        <w:rPr>
+          <w:rFonts w:ascii="Times New Roman" w:hAnsi="Times New Roman" w:cs="Times New Roman"/>
+          <w:b/>
+          <w:sz w:val="24"/>
+          <w:szCs w:val="24"/>
+        </w:rPr>
+        <w:t>Комментарий</w:t>
+      </w:r>
+      <w:r>
+        <w:rPr>
+          <w:rFonts w:ascii="Times New Roman" w:hAnsi="Times New Roman" w:cs="Times New Roman"/>
+          <w:sz w:val="24"/>
+          <w:szCs w:val="24"/>
+        </w:rPr>
+        <w:t xml:space="preserve"> (</w:t>
+      </w:r>
+      <w:proofErr w:type="spellStart"/>
+      <w:r>
+        <w:rPr>
+          <w:rFonts w:ascii="Times New Roman" w:hAnsi="Times New Roman" w:cs="Times New Roman"/>
+          <w:sz w:val="24"/>
+          <w:szCs w:val="24"/>
+        </w:rPr>
+        <w:t>Comment</w:t>
+      </w:r>
+      <w:proofErr w:type="spellEnd"/>
+      <w:r>
+        <w:rPr>
+          <w:rFonts w:ascii="Times New Roman" w:hAnsi="Times New Roman" w:cs="Times New Roman"/>
+          <w:sz w:val="24"/>
+          <w:szCs w:val="24"/>
+        </w:rPr>
+        <w:t>) – это наблюдение, предложение, рекомендация или улучшение, предложенное для будущего выпуска рабочего продукта или вопрос, требующий разъяснения. Внесение изменения в рабочий продукт в соответствии с комментарием – это результат договоренности автора рабочего продукта и автора комментария.</w:t>
+      </w:r>
+    </w:p>
+    <w:p>
+      <w:pPr>
+        <w:ind w:left="360"/>
+        <w:rPr>
+          <w:rFonts w:ascii="Times New Roman" w:hAnsi="Times New Roman" w:cs="Times New Roman"/>
+          <w:sz w:val="24"/>
+          <w:szCs w:val="24"/>
+        </w:rPr>
+      </w:pPr>
+      <w:r>
+        <w:rPr>
+          <w:rFonts w:ascii="Times New Roman" w:hAnsi="Times New Roman" w:cs="Times New Roman"/>
+          <w:b/>
+          <w:sz w:val="24"/>
+          <w:szCs w:val="24"/>
+        </w:rPr>
+        <w:lastRenderedPageBreak/>
+        <w:t>Замечание для исследования</w:t>
+      </w:r>
+      <w:r>
+        <w:rPr>
+          <w:rFonts w:ascii="Times New Roman" w:hAnsi="Times New Roman" w:cs="Times New Roman"/>
+          <w:sz w:val="24"/>
+          <w:szCs w:val="24"/>
+        </w:rPr>
+        <w:t xml:space="preserve"> (</w:t>
+      </w:r>
+      <w:proofErr w:type="spellStart"/>
+      <w:r>
+        <w:rPr>
+          <w:rFonts w:ascii="Times New Roman" w:hAnsi="Times New Roman" w:cs="Times New Roman"/>
+          <w:sz w:val="24"/>
+          <w:szCs w:val="24"/>
+        </w:rPr>
+        <w:t>Investigate</w:t>
+      </w:r>
+      <w:proofErr w:type="spellEnd"/>
+      <w:r>
+        <w:rPr>
+          <w:rFonts w:ascii="Times New Roman" w:hAnsi="Times New Roman" w:cs="Times New Roman"/>
+          <w:sz w:val="24"/>
+          <w:szCs w:val="24"/>
+        </w:rPr>
+        <w:t>) – проблема, природа которой не может быть определена на собрании и требует дополнительного исследования. В результате дополнительного исследования такая проблема должна получить одно из вышеупомянутых значений статусов.</w:t>
+      </w:r>
+    </w:p>
+    <w:p>
+      <w:pPr>
+        <w:ind w:left="360"/>
+        <w:rPr>
+          <w:rFonts w:ascii="Times New Roman" w:hAnsi="Times New Roman" w:cs="Times New Roman"/>
+          <w:sz w:val="24"/>
+          <w:szCs w:val="24"/>
+        </w:rPr>
+      </w:pPr>
+      <w:r>
+        <w:rPr>
+          <w:rFonts w:ascii="Times New Roman" w:hAnsi="Times New Roman" w:cs="Times New Roman"/>
+          <w:sz w:val="24"/>
+          <w:szCs w:val="24"/>
+        </w:rPr>
+        <w:t>Допустимые значения степени серьёзности замечания:</w:t>
+      </w:r>
+    </w:p>
+    <w:p>
+      <w:pPr>
+        <w:ind w:left="360"/>
+        <w:rPr>
+          <w:rFonts w:ascii="Times New Roman" w:hAnsi="Times New Roman" w:cs="Times New Roman"/>
+          <w:sz w:val="24"/>
+          <w:szCs w:val="24"/>
+        </w:rPr>
+      </w:pPr>
+      <w:r>
+        <w:rPr>
+          <w:rFonts w:ascii="Times New Roman" w:hAnsi="Times New Roman" w:cs="Times New Roman"/>
+          <w:sz w:val="24"/>
+          <w:szCs w:val="24"/>
+        </w:rPr>
+        <w:t>Критическая (</w:t>
+      </w:r>
+      <w:proofErr w:type="spellStart"/>
+      <w:r>
+        <w:rPr>
+          <w:rFonts w:ascii="Times New Roman" w:hAnsi="Times New Roman" w:cs="Times New Roman"/>
+          <w:sz w:val="24"/>
+          <w:szCs w:val="24"/>
+        </w:rPr>
+        <w:t>Critical</w:t>
+      </w:r>
+      <w:proofErr w:type="spellEnd"/>
+      <w:r>
+        <w:rPr>
+          <w:rFonts w:ascii="Times New Roman" w:hAnsi="Times New Roman" w:cs="Times New Roman"/>
+          <w:sz w:val="24"/>
+          <w:szCs w:val="24"/>
+        </w:rPr>
+        <w:t>)</w:t>
+      </w:r>
+    </w:p>
+    <w:p>
+      <w:pPr>
+        <w:ind w:left="360"/>
+        <w:rPr>
+          <w:rFonts w:ascii="Times New Roman" w:hAnsi="Times New Roman" w:cs="Times New Roman"/>
+          <w:sz w:val="24"/>
+          <w:szCs w:val="24"/>
+        </w:rPr>
+      </w:pPr>
+      <w:r>
+        <w:rPr>
+          <w:rFonts w:ascii="Times New Roman" w:hAnsi="Times New Roman" w:cs="Times New Roman"/>
+          <w:sz w:val="24"/>
+          <w:szCs w:val="24"/>
+        </w:rPr>
+        <w:t>Особо важная (</w:t>
+      </w:r>
+      <w:proofErr w:type="spellStart"/>
+      <w:r>
+        <w:rPr>
+          <w:rFonts w:ascii="Times New Roman" w:hAnsi="Times New Roman" w:cs="Times New Roman"/>
+          <w:sz w:val="24"/>
+          <w:szCs w:val="24"/>
+        </w:rPr>
+        <w:t>Major</w:t>
+      </w:r>
+      <w:proofErr w:type="spellEnd"/>
+      <w:r>
+        <w:rPr>
+          <w:rFonts w:ascii="Times New Roman" w:hAnsi="Times New Roman" w:cs="Times New Roman"/>
+          <w:sz w:val="24"/>
+          <w:szCs w:val="24"/>
+        </w:rPr>
+        <w:t>)</w:t>
+      </w:r>
+    </w:p>
+    <w:p>
+      <w:pPr>
+        <w:ind w:left="360"/>
+        <w:rPr>
+          <w:rFonts w:ascii="Times New Roman" w:hAnsi="Times New Roman" w:cs="Times New Roman"/>
+          <w:sz w:val="24"/>
+          <w:szCs w:val="24"/>
+        </w:rPr>
+      </w:pPr>
+      <w:r>
+        <w:rPr>
+          <w:rFonts w:ascii="Times New Roman" w:hAnsi="Times New Roman" w:cs="Times New Roman"/>
+          <w:sz w:val="24"/>
+          <w:szCs w:val="24"/>
+        </w:rPr>
+        <w:t>Средняя (</w:t>
+      </w:r>
+      <w:proofErr w:type="spellStart"/>
+      <w:r>
+        <w:rPr>
+          <w:rFonts w:ascii="Times New Roman" w:hAnsi="Times New Roman" w:cs="Times New Roman"/>
+          <w:sz w:val="24"/>
+          <w:szCs w:val="24"/>
+        </w:rPr>
+        <w:t>Moderate</w:t>
+      </w:r>
+      <w:proofErr w:type="spellEnd"/>
+      <w:r>
+        <w:rPr>
+          <w:rFonts w:ascii="Times New Roman" w:hAnsi="Times New Roman" w:cs="Times New Roman"/>
+          <w:sz w:val="24"/>
+          <w:szCs w:val="24"/>
+        </w:rPr>
+        <w:t>)</w:t>
+      </w:r>
+    </w:p>
+    <w:p>
+      <w:pPr>
+        <w:ind w:left="360"/>
+        <w:rPr>
+          <w:rFonts w:ascii="Times New Roman" w:hAnsi="Times New Roman" w:cs="Times New Roman"/>
+          <w:sz w:val="24"/>
+          <w:szCs w:val="24"/>
+        </w:rPr>
+      </w:pPr>
+      <w:r>
+        <w:rPr>
+          <w:rFonts w:ascii="Times New Roman" w:hAnsi="Times New Roman" w:cs="Times New Roman"/>
+          <w:sz w:val="24"/>
+          <w:szCs w:val="24"/>
+        </w:rPr>
+        <w:t>Мелкая, незначительная (</w:t>
+      </w:r>
+      <w:proofErr w:type="spellStart"/>
+      <w:r>
+        <w:rPr>
+          <w:rFonts w:ascii="Times New Roman" w:hAnsi="Times New Roman" w:cs="Times New Roman"/>
+          <w:sz w:val="24"/>
+          <w:szCs w:val="24"/>
+        </w:rPr>
+        <w:t>Minor</w:t>
+      </w:r>
+      <w:proofErr w:type="spellEnd"/>
+      <w:r>
+        <w:rPr>
+          <w:rFonts w:ascii="Times New Roman" w:hAnsi="Times New Roman" w:cs="Times New Roman"/>
+          <w:sz w:val="24"/>
+          <w:szCs w:val="24"/>
+        </w:rPr>
+        <w:t>)</w:t>
+      </w:r>
+    </w:p>
+    <w:p>
+      <w:pPr>
+        <w:ind w:left="360"/>
+        <w:rPr>
+          <w:rFonts w:ascii="Times New Roman" w:hAnsi="Times New Roman" w:cs="Times New Roman"/>
+          <w:sz w:val="24"/>
+          <w:szCs w:val="24"/>
+        </w:rPr>
+      </w:pPr>
+      <w:r>
+        <w:rPr>
+          <w:rFonts w:ascii="Times New Roman" w:hAnsi="Times New Roman" w:cs="Times New Roman"/>
+          <w:sz w:val="24"/>
+          <w:szCs w:val="24"/>
+        </w:rPr>
+        <w:t>Другие (</w:t>
+      </w:r>
+      <w:proofErr w:type="spellStart"/>
+      <w:r>
+        <w:rPr>
+          <w:rFonts w:ascii="Times New Roman" w:hAnsi="Times New Roman" w:cs="Times New Roman"/>
+          <w:sz w:val="24"/>
+          <w:szCs w:val="24"/>
+        </w:rPr>
+        <w:t>Other</w:t>
+      </w:r>
+      <w:proofErr w:type="spellEnd"/>
+      <w:r>
+        <w:rPr>
+          <w:rFonts w:ascii="Times New Roman" w:hAnsi="Times New Roman" w:cs="Times New Roman"/>
+          <w:sz w:val="24"/>
+          <w:szCs w:val="24"/>
+        </w:rPr>
+        <w:t>)</w:t>
+      </w:r>
+    </w:p>
+    <w:p>
+      <w:pPr>
+        <w:pStyle w:val="a3"/>
+        <w:ind w:left="720"/>
+        <w:jc w:val="both"/>
+        <w:rPr>
+          <w:rFonts w:ascii="Times New Roman" w:hAnsi="Times New Roman" w:cs="Times New Roman"/>
+          <w:b/>
+          <w:bCs/>
+          <w:sz w:val="24"/>
+          <w:szCs w:val="24"/>
+        </w:rPr>
+      </w:pPr>
+    </w:p>
+    <w:p>
+      <w:pPr>
         <w:pStyle w:val="a3"/>
         <w:numPr>
           <w:ilvl w:val="0"/>
@@ -2352,8 +3010,6 @@
           <w:szCs w:val="24"/>
         </w:rPr>
       </w:pPr>
-      <w:bookmarkStart w:id="0" w:name="_GoBack"/>
-      <w:bookmarkEnd w:id="0"/>
       <w:r>
         <w:rPr>
           <w:rFonts w:ascii="Times New Roman" w:hAnsi="Times New Roman" w:cs="Times New Roman"/>
@@ -2363,7 +3019,80 @@
           <w:szCs w:val="24"/>
           <w:lang w:val="en-US"/>
         </w:rPr>
-        <w:t>Inspection Fault Density (IFD)</w:t>
+        <w:t>Inspection</w:t>
+      </w:r>
+      <w:r>
+        <w:rPr>
+          <w:rFonts w:ascii="Times New Roman" w:hAnsi="Times New Roman" w:cs="Times New Roman"/>
+          <w:i/>
+          <w:iCs/>
+          <w:sz w:val="24"/>
+          <w:szCs w:val="24"/>
+        </w:rPr>
+        <w:t xml:space="preserve"> </w:t>
+      </w:r>
+      <w:r>
+        <w:rPr>
+          <w:rFonts w:ascii="Times New Roman" w:hAnsi="Times New Roman" w:cs="Times New Roman"/>
+          <w:i/>
+          <w:iCs/>
+          <w:sz w:val="24"/>
+          <w:szCs w:val="24"/>
+          <w:lang w:val="en-US"/>
+        </w:rPr>
+        <w:t>Fault</w:t>
+      </w:r>
+      <w:r>
+        <w:rPr>
+          <w:rFonts w:ascii="Times New Roman" w:hAnsi="Times New Roman" w:cs="Times New Roman"/>
+          <w:i/>
+          <w:iCs/>
+          <w:sz w:val="24"/>
+          <w:szCs w:val="24"/>
+        </w:rPr>
+        <w:t xml:space="preserve"> </w:t>
+      </w:r>
+      <w:r>
+        <w:rPr>
+          <w:rFonts w:ascii="Times New Roman" w:hAnsi="Times New Roman" w:cs="Times New Roman"/>
+          <w:i/>
+          <w:iCs/>
+          <w:sz w:val="24"/>
+          <w:szCs w:val="24"/>
+          <w:lang w:val="en-US"/>
+        </w:rPr>
+        <w:t>Density</w:t>
+      </w:r>
+      <w:r>
+        <w:rPr>
+          <w:rFonts w:ascii="Times New Roman" w:hAnsi="Times New Roman" w:cs="Times New Roman"/>
+          <w:i/>
+          <w:iCs/>
+          <w:sz w:val="24"/>
+          <w:szCs w:val="24"/>
+        </w:rPr>
+        <w:t xml:space="preserve"> (</w:t>
+      </w:r>
+      <w:r>
+        <w:rPr>
+          <w:rFonts w:ascii="Times New Roman" w:hAnsi="Times New Roman" w:cs="Times New Roman"/>
+          <w:i/>
+          <w:iCs/>
+          <w:sz w:val="24"/>
+          <w:szCs w:val="24"/>
+          <w:lang w:val="en-US"/>
+        </w:rPr>
+        <w:t>IFD</w:t>
+      </w:r>
+      <w:r>
+        <w:rPr>
+          <w:rFonts w:ascii="Times New Roman" w:hAnsi="Times New Roman" w:cs="Times New Roman"/>
+          <w:i/>
+          <w:iCs/>
+          <w:sz w:val="24"/>
+          <w:szCs w:val="24"/>
+        </w:rPr>
+        <w:t>)</w:t>
       </w:r>
     </w:p>
     <w:p>

</xml_diff>